<commit_message>
Added Pmus to top of resp model
</commit_message>
<xml_diff>
--- a/Vejledermøder/Vejledermateriale/Cardiopulmonary_Model_Documentation.docx
+++ b/Vejledermøder/Vejledermateriale/Cardiopulmonary_Model_Documentation.docx
@@ -989,19 +989,11 @@
         </w:rPr>
         <w:t xml:space="preserve">Fig 1 shows the </w:t>
       </w:r>
-      <w:proofErr w:type="gramStart"/>
-      <w:r>
-        <w:rPr>
-          <w:lang w:val="en-US"/>
-        </w:rPr>
-        <w:t>high level</w:t>
-      </w:r>
-      <w:proofErr w:type="gramEnd"/>
-      <w:r>
-        <w:rPr>
-          <w:lang w:val="en-US"/>
-        </w:rPr>
-        <w:t xml:space="preserve"> architecture of the model, </w:t>
+      <w:r>
+        <w:rPr>
+          <w:lang w:val="en-US"/>
+        </w:rPr>
+        <w:t xml:space="preserve">high level architecture of the model, </w:t>
       </w:r>
       <w:r>
         <w:rPr>
@@ -1105,25 +1097,23 @@
           <w:iCs/>
           <w:lang w:val="en-US"/>
         </w:rPr>
-        <w:t xml:space="preserve">he </w:t>
-      </w:r>
-      <w:proofErr w:type="gramStart"/>
+        <w:t xml:space="preserve">he high level architecture of the </w:t>
+      </w:r>
       <w:r>
         <w:rPr>
           <w:i/>
           <w:iCs/>
           <w:lang w:val="en-US"/>
         </w:rPr>
-        <w:t>high level</w:t>
-      </w:r>
-      <w:proofErr w:type="gramEnd"/>
+        <w:t xml:space="preserve">cardiopulmonary model. The model consists </w:t>
+      </w:r>
       <w:r>
         <w:rPr>
           <w:i/>
           <w:iCs/>
           <w:lang w:val="en-US"/>
         </w:rPr>
-        <w:t xml:space="preserve"> architecture of the </w:t>
+        <w:t>of 3 modules which combined simulate the cardiopulmonary interactions, as well as a validation modu</w:t>
       </w:r>
       <w:r>
         <w:rPr>
@@ -1131,41 +1121,7 @@
           <w:iCs/>
           <w:lang w:val="en-US"/>
         </w:rPr>
-        <w:t xml:space="preserve">cardiopulmonary model. The model consists </w:t>
-      </w:r>
-      <w:r>
-        <w:rPr>
-          <w:i/>
-          <w:iCs/>
-          <w:lang w:val="en-US"/>
-        </w:rPr>
-        <w:t>of 3 modules which combined simulate the cardiopulmonary interactions, as well as a validation modu</w:t>
-      </w:r>
-      <w:r>
-        <w:rPr>
-          <w:i/>
-          <w:iCs/>
-          <w:lang w:val="en-US"/>
-        </w:rPr>
-        <w:t xml:space="preserve">le providing quantifiable metrics of the </w:t>
-      </w:r>
-      <w:proofErr w:type="gramStart"/>
-      <w:r>
-        <w:rPr>
-          <w:i/>
-          <w:iCs/>
-          <w:lang w:val="en-US"/>
-        </w:rPr>
-        <w:t>models</w:t>
-      </w:r>
-      <w:proofErr w:type="gramEnd"/>
-      <w:r>
-        <w:rPr>
-          <w:i/>
-          <w:iCs/>
-          <w:lang w:val="en-US"/>
-        </w:rPr>
-        <w:t xml:space="preserve"> performance.</w:t>
+        <w:t>le providing quantifiable metrics of the models performance.</w:t>
       </w:r>
     </w:p>
     <w:p>
@@ -1247,27 +1203,13 @@
         <w:rPr>
           <w:lang w:val="en-US"/>
         </w:rPr>
-        <w:t xml:space="preserve">single </w:t>
-      </w:r>
-      <w:proofErr w:type="gramStart"/>
-      <w:r>
-        <w:rPr>
-          <w:lang w:val="en-US"/>
-        </w:rPr>
-        <w:t xml:space="preserve">order  </w:t>
-      </w:r>
-      <w:r>
-        <w:rPr>
-          <w:lang w:val="en-US"/>
-        </w:rPr>
-        <w:t>compartment</w:t>
-      </w:r>
-      <w:proofErr w:type="gramEnd"/>
-      <w:r>
-        <w:rPr>
-          <w:lang w:val="en-US"/>
-        </w:rPr>
-        <w:t xml:space="preserve"> model of the lungs</w:t>
+        <w:t xml:space="preserve">single order  </w:t>
+      </w:r>
+      <w:r>
+        <w:rPr>
+          <w:lang w:val="en-US"/>
+        </w:rPr>
+        <w:t>compartment model of the lungs</w:t>
       </w:r>
       <w:r>
         <w:rPr>
@@ -1459,16 +1401,7 @@
           <w:iCs/>
           <w:lang w:val="en-US"/>
         </w:rPr>
-        <w:t>tory muscles (</w:t>
-      </w:r>
-      <w:proofErr w:type="spellStart"/>
-      <w:r>
-        <w:rPr>
-          <w:i/>
-          <w:iCs/>
-          <w:lang w:val="en-US"/>
-        </w:rPr>
-        <w:t>P</w:t>
+        <w:t>tory muscles (P</w:t>
       </w:r>
       <w:r>
         <w:rPr>
@@ -1479,8 +1412,6 @@
         </w:rPr>
         <w:t>mus</w:t>
       </w:r>
-      <w:proofErr w:type="spellEnd"/>
-      <w:proofErr w:type="gramStart"/>
       <w:r>
         <w:rPr>
           <w:i/>
@@ -1495,16 +1426,7 @@
           <w:iCs/>
           <w:lang w:val="en-US"/>
         </w:rPr>
-        <w:t>.V</w:t>
-      </w:r>
-      <w:proofErr w:type="gramEnd"/>
-      <w:r>
-        <w:rPr>
-          <w:i/>
-          <w:iCs/>
-          <w:lang w:val="en-US"/>
-        </w:rPr>
-        <w:t xml:space="preserve"> corresponds to the volume expansion</w:t>
+        <w:t>.V corresponds to the volume expansion</w:t>
       </w:r>
       <w:r>
         <w:rPr>
@@ -1587,16 +1509,8 @@
         <w:rPr>
           <w:lang w:val="en-US"/>
         </w:rPr>
-        <w:t xml:space="preserve">From LSOCML, what is known as the respiratory equation of motion (EOM) can be derived, described in eq </w:t>
-      </w:r>
-      <w:proofErr w:type="gramStart"/>
-      <w:r>
-        <w:rPr>
-          <w:lang w:val="en-US"/>
-        </w:rPr>
-        <w:t>1</w:t>
-      </w:r>
-      <w:proofErr w:type="gramEnd"/>
+        <w:t>From LSOCML, what is known as the respiratory equation of motion (EOM) can be derived, described in eq 1</w:t>
+      </w:r>
     </w:p>
     <w:p>
       <w:pPr>
@@ -1729,17 +1643,8 @@
           <w:rFonts w:eastAsiaTheme="minorEastAsia"/>
           <w:lang w:val="en-US"/>
         </w:rPr>
-        <w:t xml:space="preserve">The LSOCML can be expanded to describe further details of the respiratory system and transcribed into its electrical analogue, as seen in fig </w:t>
-      </w:r>
-      <w:proofErr w:type="gramStart"/>
-      <w:r>
-        <w:rPr>
-          <w:rFonts w:eastAsiaTheme="minorEastAsia"/>
-          <w:lang w:val="en-US"/>
-        </w:rPr>
-        <w:t>2</w:t>
-      </w:r>
-      <w:proofErr w:type="gramEnd"/>
+        <w:t>The LSOCML can be expanded to describe further details of the respiratory system and transcribed into its electrical analogue, as seen in fig 2</w:t>
+      </w:r>
     </w:p>
     <w:p>
       <w:pPr>
@@ -1975,16 +1880,7 @@
           <w:iCs/>
           <w:lang w:val="en-US"/>
         </w:rPr>
-        <w:t>exerted by the respiratory muscles (</w:t>
-      </w:r>
-      <w:proofErr w:type="spellStart"/>
-      <w:r>
-        <w:rPr>
-          <w:i/>
-          <w:iCs/>
-          <w:lang w:val="en-US"/>
-        </w:rPr>
-        <w:t>P</w:t>
+        <w:t>exerted by the respiratory muscles (P</w:t>
       </w:r>
       <w:r>
         <w:rPr>
@@ -1995,7 +1891,6 @@
         </w:rPr>
         <w:t>mus</w:t>
       </w:r>
-      <w:proofErr w:type="spellEnd"/>
       <w:r>
         <w:rPr>
           <w:i/>
@@ -2021,28 +1916,7 @@
         <w:rPr>
           <w:lang w:val="en-US"/>
         </w:rPr>
-        <w:t xml:space="preserve"> necessary </w:t>
-      </w:r>
-      <w:proofErr w:type="gramStart"/>
-      <w:r>
-        <w:rPr>
-          <w:lang w:val="en-US"/>
-        </w:rPr>
-        <w:t>in order to</w:t>
-      </w:r>
-      <w:proofErr w:type="gramEnd"/>
-      <w:r>
-        <w:rPr>
-          <w:lang w:val="en-US"/>
-        </w:rPr>
-        <w:t xml:space="preserve"> simulate the intrathoracic pressure (</w:t>
-      </w:r>
-      <w:proofErr w:type="spellStart"/>
-      <w:r>
-        <w:rPr>
-          <w:lang w:val="en-US"/>
-        </w:rPr>
-        <w:t>P</w:t>
+        <w:t xml:space="preserve"> necessary in order to simulate the intrathoracic pressure (P</w:t>
       </w:r>
       <w:r>
         <w:rPr>
@@ -2051,7 +1925,6 @@
         </w:rPr>
         <w:t>th</w:t>
       </w:r>
-      <w:proofErr w:type="spellEnd"/>
       <w:r>
         <w:rPr>
           <w:lang w:val="en-US"/>
@@ -2287,14 +2160,7 @@
               <w:rPr>
                 <w:lang w:val="en-US"/>
               </w:rPr>
-              <w:t xml:space="preserve"> at </w:t>
-            </w:r>
-            <w:proofErr w:type="spellStart"/>
-            <w:r>
-              <w:rPr>
-                <w:lang w:val="en-US"/>
-              </w:rPr>
-              <w:t>P</w:t>
+              <w:t xml:space="preserve"> at P</w:t>
             </w:r>
             <w:r>
               <w:rPr>
@@ -2303,7 +2169,6 @@
               </w:rPr>
               <w:t>mus</w:t>
             </w:r>
-            <w:proofErr w:type="spellEnd"/>
             <w:r>
               <w:rPr>
                 <w:lang w:val="en-US"/>
@@ -2536,21 +2401,8 @@
                 <w:sz w:val="26"/>
                 <w:szCs w:val="26"/>
               </w:rPr>
-              <w:t xml:space="preserve">Vent </w:t>
-            </w:r>
-            <w:proofErr w:type="spellStart"/>
-            <w:r>
-              <w:rPr>
-                <w:b/>
-                <w:bCs/>
-                <w:i/>
-                <w:iCs/>
-                <w:sz w:val="26"/>
-                <w:szCs w:val="26"/>
-              </w:rPr>
-              <w:t>Settings</w:t>
-            </w:r>
-            <w:proofErr w:type="spellEnd"/>
+              <w:t>Vent Settings</w:t>
+            </w:r>
           </w:p>
         </w:tc>
         <w:tc>
@@ -2712,31 +2564,7 @@
                 <w:sz w:val="26"/>
                 <w:szCs w:val="26"/>
               </w:rPr>
-              <w:t>Patient/</w:t>
-            </w:r>
-            <w:proofErr w:type="spellStart"/>
-            <w:r>
-              <w:rPr>
-                <w:b/>
-                <w:bCs/>
-                <w:i/>
-                <w:iCs/>
-                <w:sz w:val="26"/>
-                <w:szCs w:val="26"/>
-              </w:rPr>
-              <w:t>Conditional</w:t>
-            </w:r>
-            <w:proofErr w:type="spellEnd"/>
-            <w:r>
-              <w:rPr>
-                <w:b/>
-                <w:bCs/>
-                <w:i/>
-                <w:iCs/>
-                <w:sz w:val="26"/>
-                <w:szCs w:val="26"/>
-              </w:rPr>
-              <w:t xml:space="preserve"> Parameters</w:t>
+              <w:t>Patient/Conditional Parameters</w:t>
             </w:r>
           </w:p>
         </w:tc>
@@ -2772,14 +2600,12 @@
                 <w:szCs w:val="26"/>
               </w:rPr>
             </w:pPr>
-            <w:proofErr w:type="spellStart"/>
             <w:r>
               <w:rPr>
                 <w:lang w:val="en-US"/>
               </w:rPr>
               <w:t>Pmus</w:t>
             </w:r>
-            <w:proofErr w:type="spellEnd"/>
           </w:p>
         </w:tc>
         <w:tc>
@@ -2858,14 +2684,7 @@
               <w:rPr>
                 <w:lang w:val="en-US"/>
               </w:rPr>
-              <w:t xml:space="preserve"> at </w:t>
-            </w:r>
-            <w:proofErr w:type="spellStart"/>
-            <w:r>
-              <w:rPr>
-                <w:lang w:val="en-US"/>
-              </w:rPr>
-              <w:t>P</w:t>
+              <w:t xml:space="preserve"> at P</w:t>
             </w:r>
             <w:r>
               <w:rPr>
@@ -2874,7 +2693,6 @@
               </w:rPr>
               <w:t>mus</w:t>
             </w:r>
-            <w:proofErr w:type="spellEnd"/>
             <w:r>
               <w:rPr>
                 <w:lang w:val="en-US"/>
@@ -2958,25 +2776,7 @@
           <w:iCs/>
           <w:lang w:val="en-US"/>
         </w:rPr>
-        <w:t xml:space="preserve">Table 1 An overview of the </w:t>
-      </w:r>
-      <w:proofErr w:type="gramStart"/>
-      <w:r>
-        <w:rPr>
-          <w:i/>
-          <w:iCs/>
-          <w:lang w:val="en-US"/>
-        </w:rPr>
-        <w:t>models</w:t>
-      </w:r>
-      <w:proofErr w:type="gramEnd"/>
-      <w:r>
-        <w:rPr>
-          <w:i/>
-          <w:iCs/>
-          <w:lang w:val="en-US"/>
-        </w:rPr>
-        <w:t xml:space="preserve"> parameters, delineated by their parameter type</w:t>
+        <w:t>Table 1 An overview of the models parameters, delineated by their parameter type</w:t>
       </w:r>
     </w:p>
     <w:p>
@@ -3123,7 +2923,6 @@
                 <w:lang w:val="en-US"/>
               </w:rPr>
             </w:pPr>
-            <w:proofErr w:type="spellStart"/>
             <w:r>
               <w:rPr>
                 <w:lang w:val="en-US"/>
@@ -3137,7 +2936,6 @@
               </w:rPr>
               <w:t>alv</w:t>
             </w:r>
-            <w:proofErr w:type="spellEnd"/>
           </w:p>
         </w:tc>
         <w:tc>
@@ -3149,7 +2947,6 @@
               <w:pStyle w:val="Subtitle"/>
             </w:pPr>
             <w:commentRangeStart w:id="5"/>
-            <w:proofErr w:type="spellStart"/>
             <w:r>
               <w:rPr>
                 <w:rFonts w:ascii="Arial" w:hAnsi="Arial" w:cs="Arial"/>
@@ -3158,9 +2955,16 @@
                 <w:szCs w:val="18"/>
                 <w:shd w:val="clear" w:color="auto" w:fill="F8F9FA"/>
               </w:rPr>
-              <w:t>ΔPalv</w:t>
-            </w:r>
-            <w:proofErr w:type="spellEnd"/>
+              <w:t>ΔPalv = ΔV/C</w:t>
+            </w:r>
+          </w:p>
+          <w:p>
+            <w:pPr>
+              <w:pStyle w:val="Subtitle"/>
+            </w:pPr>
+            <w:r>
+              <w:t xml:space="preserve">Palv = Palv + </w:t>
+            </w:r>
             <w:r>
               <w:rPr>
                 <w:rFonts w:ascii="Arial" w:hAnsi="Arial" w:cs="Arial"/>
@@ -3169,30 +2973,8 @@
                 <w:szCs w:val="18"/>
                 <w:shd w:val="clear" w:color="auto" w:fill="F8F9FA"/>
               </w:rPr>
-              <w:t xml:space="preserve"> = ΔV/C</w:t>
-            </w:r>
-          </w:p>
-          <w:p>
-            <w:pPr>
-              <w:pStyle w:val="Subtitle"/>
-            </w:pPr>
-            <w:proofErr w:type="spellStart"/>
-            <w:r>
-              <w:t>Palv</w:t>
-            </w:r>
-            <w:proofErr w:type="spellEnd"/>
-            <w:r>
-              <w:t xml:space="preserve"> = </w:t>
-            </w:r>
-            <w:proofErr w:type="spellStart"/>
-            <w:r>
-              <w:t>Palv</w:t>
-            </w:r>
-            <w:proofErr w:type="spellEnd"/>
-            <w:r>
-              <w:t xml:space="preserve"> + </w:t>
-            </w:r>
-            <w:proofErr w:type="spellStart"/>
+              <w:t>Δ</w:t>
+            </w:r>
             <w:r>
               <w:rPr>
                 <w:rFonts w:ascii="Arial" w:hAnsi="Arial" w:cs="Arial"/>
@@ -3201,7 +2983,7 @@
                 <w:szCs w:val="18"/>
                 <w:shd w:val="clear" w:color="auto" w:fill="F8F9FA"/>
               </w:rPr>
-              <w:t>Δ</w:t>
+              <w:t>p</w:t>
             </w:r>
             <w:r>
               <w:rPr>
@@ -3211,20 +2993,9 @@
                 <w:szCs w:val="18"/>
                 <w:shd w:val="clear" w:color="auto" w:fill="F8F9FA"/>
               </w:rPr>
-              <w:t>p</w:t>
-            </w:r>
-            <w:r>
-              <w:rPr>
-                <w:rFonts w:ascii="Arial" w:hAnsi="Arial" w:cs="Arial"/>
-                <w:color w:val="202122"/>
-                <w:sz w:val="18"/>
-                <w:szCs w:val="18"/>
-                <w:shd w:val="clear" w:color="auto" w:fill="F8F9FA"/>
-              </w:rPr>
               <w:t>alv</w:t>
             </w:r>
             <w:commentRangeEnd w:id="5"/>
-            <w:proofErr w:type="spellEnd"/>
             <w:r>
               <w:rPr>
                 <w:rStyle w:val="CommentReference"/>
@@ -3272,21 +3043,7 @@
               <w:rPr>
                 <w:lang w:val="en-US"/>
               </w:rPr>
-              <w:t>Q = (Pao-</w:t>
-            </w:r>
-            <w:proofErr w:type="spellStart"/>
-            <w:r>
-              <w:rPr>
-                <w:lang w:val="en-US"/>
-              </w:rPr>
-              <w:t>Palv</w:t>
-            </w:r>
-            <w:proofErr w:type="spellEnd"/>
-            <w:r>
-              <w:rPr>
-                <w:lang w:val="en-US"/>
-              </w:rPr>
-              <w:t>)/R</w:t>
+              <w:t>Q = (Pao-Palv)/R</w:t>
             </w:r>
           </w:p>
         </w:tc>
@@ -3381,18 +3138,8 @@
           <w:iCs/>
           <w:lang w:val="en-US"/>
         </w:rPr>
-        <w:t xml:space="preserve">Table 2 The state variables of the model, alongside the method by which they are </w:t>
-      </w:r>
-      <w:proofErr w:type="gramStart"/>
-      <w:r>
-        <w:rPr>
-          <w:i/>
-          <w:iCs/>
-          <w:lang w:val="en-US"/>
-        </w:rPr>
-        <w:t>derived</w:t>
-      </w:r>
-      <w:proofErr w:type="gramEnd"/>
+        <w:t>Table 2 The state variables of the model, alongside the method by which they are derived</w:t>
+      </w:r>
     </w:p>
     <w:p>
       <w:pPr>
@@ -3467,43 +3214,7 @@
           <w:szCs w:val="26"/>
           <w:lang w:val="en-US"/>
         </w:rPr>
-        <w:t xml:space="preserve"> order Runge-</w:t>
-      </w:r>
-      <w:proofErr w:type="spellStart"/>
-      <w:r>
-        <w:rPr>
-          <w:sz w:val="26"/>
-          <w:szCs w:val="26"/>
-          <w:lang w:val="en-US"/>
-        </w:rPr>
-        <w:t>Kutta</w:t>
-      </w:r>
-      <w:proofErr w:type="spellEnd"/>
-      <w:r>
-        <w:rPr>
-          <w:sz w:val="26"/>
-          <w:szCs w:val="26"/>
-          <w:lang w:val="en-US"/>
-        </w:rPr>
-        <w:t xml:space="preserve"> method (implemented via </w:t>
-      </w:r>
-      <w:proofErr w:type="spellStart"/>
-      <w:r>
-        <w:rPr>
-          <w:sz w:val="26"/>
-          <w:szCs w:val="26"/>
-          <w:lang w:val="en-US"/>
-        </w:rPr>
-        <w:t>Matlabs</w:t>
-      </w:r>
-      <w:proofErr w:type="spellEnd"/>
-      <w:r>
-        <w:rPr>
-          <w:sz w:val="26"/>
-          <w:szCs w:val="26"/>
-          <w:lang w:val="en-US"/>
-        </w:rPr>
-        <w:t xml:space="preserve"> ode45())</w:t>
+        <w:t xml:space="preserve"> order Runge-Kutta method (implemented via Matlabs ode45())</w:t>
       </w:r>
     </w:p>
     <w:p>
@@ -3536,20 +3247,8 @@
           <w:szCs w:val="30"/>
           <w:lang w:val="en-US"/>
         </w:rPr>
-        <w:t xml:space="preserve">Calibrate </w:t>
-      </w:r>
-      <w:proofErr w:type="gramStart"/>
-      <w:r>
-        <w:rPr>
-          <w:b/>
-          <w:bCs/>
-          <w:sz w:val="30"/>
-          <w:szCs w:val="30"/>
-          <w:lang w:val="en-US"/>
-        </w:rPr>
-        <w:t>parameters</w:t>
-      </w:r>
-      <w:proofErr w:type="gramEnd"/>
+        <w:t>Calibrate parameters</w:t>
+      </w:r>
     </w:p>
     <w:p>
       <w:pPr>
@@ -3733,16 +3432,7 @@
           <w:szCs w:val="26"/>
           <w:lang w:val="en-US"/>
         </w:rPr>
-        <w:t xml:space="preserve"> assumes that patient respiratory effort is negligible at high levels of PS, and thus </w:t>
-      </w:r>
-      <w:proofErr w:type="spellStart"/>
-      <w:r>
-        <w:rPr>
-          <w:sz w:val="26"/>
-          <w:szCs w:val="26"/>
-          <w:lang w:val="en-US"/>
-        </w:rPr>
-        <w:t>P</w:t>
+        <w:t xml:space="preserve"> assumes that patient respiratory effort is negligible at high levels of PS, and thus P</w:t>
       </w:r>
       <w:r>
         <w:rPr>
@@ -3753,7 +3443,6 @@
         </w:rPr>
         <w:t>mus</w:t>
       </w:r>
-      <w:proofErr w:type="spellEnd"/>
       <w:r>
         <w:rPr>
           <w:sz w:val="26"/>
@@ -3918,18 +3607,8 @@
           <w:szCs w:val="26"/>
           <w:lang w:val="en-US"/>
         </w:rPr>
-        <w:t xml:space="preserve"> eq </w:t>
-      </w:r>
-      <w:proofErr w:type="gramStart"/>
-      <w:r>
-        <w:rPr>
-          <w:sz w:val="26"/>
-          <w:szCs w:val="26"/>
-          <w:lang w:val="en-US"/>
-        </w:rPr>
-        <w:t>2</w:t>
-      </w:r>
-      <w:proofErr w:type="gramEnd"/>
+        <w:t xml:space="preserve"> eq 2</w:t>
+      </w:r>
     </w:p>
     <w:p>
       <w:pPr>
@@ -4407,25 +4086,7 @@
           <w:szCs w:val="26"/>
           <w:lang w:val="en-US"/>
         </w:rPr>
-        <w:t xml:space="preserve"> is calibrated in a manner </w:t>
-      </w:r>
-      <w:proofErr w:type="gramStart"/>
-      <w:r>
-        <w:rPr>
-          <w:sz w:val="26"/>
-          <w:szCs w:val="26"/>
-          <w:lang w:val="en-US"/>
-        </w:rPr>
-        <w:t>similar to</w:t>
-      </w:r>
-      <w:proofErr w:type="gramEnd"/>
-      <w:r>
-        <w:rPr>
-          <w:sz w:val="26"/>
-          <w:szCs w:val="26"/>
-          <w:lang w:val="en-US"/>
-        </w:rPr>
-        <w:t xml:space="preserve"> C</w:t>
+        <w:t xml:space="preserve"> is calibrated in a manner similar to C</w:t>
       </w:r>
       <w:r>
         <w:rPr>
@@ -4736,7 +4397,6 @@
         </w:rPr>
       </w:pPr>
       <w:commentRangeStart w:id="9"/>
-      <w:proofErr w:type="spellStart"/>
       <w:r>
         <w:rPr>
           <w:b/>
@@ -4758,7 +4418,6 @@
         </w:rPr>
         <w:t>cw</w:t>
       </w:r>
-      <w:proofErr w:type="spellEnd"/>
       <w:r>
         <w:rPr>
           <w:b/>
@@ -4823,12 +4482,6 @@
           <w:lang w:val="en-US"/>
         </w:rPr>
         <w:tab/>
-      </w:r>
-      <w:proofErr w:type="spellStart"/>
-      <w:r>
-        <w:rPr>
-          <w:lang w:val="en-US"/>
-        </w:rPr>
         <w:t>C</w:t>
       </w:r>
       <w:r>
@@ -4838,19 +4491,11 @@
         </w:rPr>
         <w:t>cw</w:t>
       </w:r>
-      <w:proofErr w:type="spellEnd"/>
-      <w:r>
-        <w:rPr>
-          <w:lang w:val="en-US"/>
-        </w:rPr>
-        <w:t xml:space="preserve"> and </w:t>
-      </w:r>
-      <w:proofErr w:type="spellStart"/>
-      <w:r>
-        <w:rPr>
-          <w:lang w:val="en-US"/>
-        </w:rPr>
-        <w:t>R</w:t>
+      <w:r>
+        <w:rPr>
+          <w:lang w:val="en-US"/>
+        </w:rPr>
+        <w:t xml:space="preserve"> and R</w:t>
       </w:r>
       <w:r>
         <w:rPr>
@@ -4859,7 +4504,6 @@
         </w:rPr>
         <w:t>cw</w:t>
       </w:r>
-      <w:proofErr w:type="spellEnd"/>
       <w:r>
         <w:rPr>
           <w:lang w:val="en-US"/>
@@ -4870,16 +4514,8 @@
         <w:rPr>
           <w:lang w:val="en-US"/>
         </w:rPr>
-        <w:t xml:space="preserve"> over five stable </w:t>
-      </w:r>
-      <w:proofErr w:type="gramStart"/>
-      <w:r>
-        <w:rPr>
-          <w:lang w:val="en-US"/>
-        </w:rPr>
-        <w:t>breaths</w:t>
-      </w:r>
-      <w:proofErr w:type="gramEnd"/>
+        <w:t xml:space="preserve"> over five stable breaths</w:t>
+      </w:r>
     </w:p>
     <w:p>
       <w:pPr>
@@ -4944,25 +4580,7 @@
           <w:lang w:val="en-US"/>
         </w:rPr>
         <w:lastRenderedPageBreak/>
-        <w:t xml:space="preserve">The model requires </w:t>
-      </w:r>
-      <w:proofErr w:type="gramStart"/>
-      <w:r>
-        <w:rPr>
-          <w:sz w:val="30"/>
-          <w:szCs w:val="30"/>
-          <w:lang w:val="en-US"/>
-        </w:rPr>
-        <w:t>a number of</w:t>
-      </w:r>
-      <w:proofErr w:type="gramEnd"/>
-      <w:r>
-        <w:rPr>
-          <w:sz w:val="30"/>
-          <w:szCs w:val="30"/>
-          <w:lang w:val="en-US"/>
-        </w:rPr>
-        <w:t xml:space="preserve"> input settings, which set the parameters governing the respiratory pattern to be investigated.</w:t>
+        <w:t>The model requires a number of input settings, which set the parameters governing the respiratory pattern to be investigated.</w:t>
       </w:r>
     </w:p>
     <w:p>
@@ -4990,16 +4608,7 @@
           <w:szCs w:val="30"/>
           <w:lang w:val="en-US"/>
         </w:rPr>
-        <w:t xml:space="preserve">These settings are the patients </w:t>
-      </w:r>
-      <w:proofErr w:type="spellStart"/>
-      <w:r>
-        <w:rPr>
-          <w:sz w:val="30"/>
-          <w:szCs w:val="30"/>
-          <w:lang w:val="en-US"/>
-        </w:rPr>
-        <w:t>P</w:t>
+        <w:t>These settings are the patients P</w:t>
       </w:r>
       <w:r>
         <w:rPr>
@@ -5010,7 +4619,6 @@
         </w:rPr>
         <w:t>mus</w:t>
       </w:r>
-      <w:proofErr w:type="spellEnd"/>
       <w:r>
         <w:rPr>
           <w:sz w:val="30"/>
@@ -5067,7 +4675,6 @@
           <w:lang w:val="en-US"/>
         </w:rPr>
       </w:pPr>
-      <w:proofErr w:type="spellStart"/>
       <w:r>
         <w:rPr>
           <w:b/>
@@ -5089,7 +4696,6 @@
         </w:rPr>
         <w:t>mus</w:t>
       </w:r>
-      <w:proofErr w:type="spellEnd"/>
       <w:r>
         <w:rPr>
           <w:b/>
@@ -5098,9 +4704,71 @@
           <w:szCs w:val="30"/>
           <w:lang w:val="en-US"/>
         </w:rPr>
-        <w:t xml:space="preserve"> </w:t>
-      </w:r>
-      <w:proofErr w:type="gramStart"/>
+        <w:t xml:space="preserve"> setting</w:t>
+      </w:r>
+    </w:p>
+    <w:p>
+      <w:pPr>
+        <w:pStyle w:val="ListParagraph"/>
+        <w:rPr>
+          <w:sz w:val="30"/>
+          <w:szCs w:val="30"/>
+          <w:lang w:val="en-US"/>
+        </w:rPr>
+      </w:pPr>
+      <w:r>
+        <w:rPr>
+          <w:sz w:val="30"/>
+          <w:szCs w:val="30"/>
+          <w:lang w:val="en-US"/>
+        </w:rPr>
+        <w:t>The function of the P</w:t>
+      </w:r>
+      <w:r>
+        <w:rPr>
+          <w:sz w:val="30"/>
+          <w:szCs w:val="30"/>
+          <w:vertAlign w:val="subscript"/>
+          <w:lang w:val="en-US"/>
+        </w:rPr>
+        <w:t>mus</w:t>
+      </w:r>
+      <w:r>
+        <w:rPr>
+          <w:sz w:val="30"/>
+          <w:szCs w:val="30"/>
+          <w:lang w:val="en-US"/>
+        </w:rPr>
+        <w:t xml:space="preserve"> setting, is to investigate how the patients PPV responds to different levels of patient effort. Thus, by combining the simulation of PS and P</w:t>
+      </w:r>
+      <w:r>
+        <w:rPr>
+          <w:sz w:val="30"/>
+          <w:szCs w:val="30"/>
+          <w:vertAlign w:val="subscript"/>
+          <w:lang w:val="en-US"/>
+        </w:rPr>
+        <w:t>mus</w:t>
+      </w:r>
+      <w:r>
+        <w:rPr>
+          <w:sz w:val="30"/>
+          <w:szCs w:val="30"/>
+          <w:lang w:val="en-US"/>
+        </w:rPr>
+        <w:t xml:space="preserve"> over a respiratory cycle, it is possible to simulate how a given patient would respond in a variety of clinical situations.</w:t>
+      </w:r>
+    </w:p>
+    <w:p>
+      <w:pPr>
+        <w:pStyle w:val="Subtitle"/>
+        <w:jc w:val="center"/>
+        <w:rPr>
+          <w:sz w:val="30"/>
+          <w:szCs w:val="30"/>
+          <w:lang w:val="en-US"/>
+        </w:rPr>
+      </w:pPr>
       <w:r>
         <w:rPr>
           <w:b/>
@@ -5109,9 +4777,8 @@
           <w:szCs w:val="30"/>
           <w:lang w:val="en-US"/>
         </w:rPr>
-        <w:t>setting</w:t>
-      </w:r>
-      <w:proofErr w:type="gramEnd"/>
+        <w:t>Inspiratory- and expiratory time</w:t>
+      </w:r>
     </w:p>
     <w:p>
       <w:pPr>
@@ -5128,192 +4795,72 @@
           <w:szCs w:val="30"/>
           <w:lang w:val="en-US"/>
         </w:rPr>
-        <w:t xml:space="preserve">The function of the </w:t>
-      </w:r>
-      <w:proofErr w:type="spellStart"/>
-      <w:r>
-        <w:rPr>
-          <w:sz w:val="30"/>
-          <w:szCs w:val="30"/>
-          <w:lang w:val="en-US"/>
-        </w:rPr>
-        <w:t>P</w:t>
-      </w:r>
-      <w:r>
-        <w:rPr>
-          <w:sz w:val="30"/>
-          <w:szCs w:val="30"/>
-          <w:vertAlign w:val="subscript"/>
-          <w:lang w:val="en-US"/>
-        </w:rPr>
-        <w:t>mus</w:t>
-      </w:r>
-      <w:proofErr w:type="spellEnd"/>
-      <w:r>
-        <w:rPr>
-          <w:sz w:val="30"/>
-          <w:szCs w:val="30"/>
-          <w:lang w:val="en-US"/>
-        </w:rPr>
-        <w:t xml:space="preserve"> </w:t>
-      </w:r>
-      <w:proofErr w:type="gramStart"/>
-      <w:r>
-        <w:rPr>
-          <w:sz w:val="30"/>
-          <w:szCs w:val="30"/>
-          <w:lang w:val="en-US"/>
-        </w:rPr>
-        <w:t>setting,</w:t>
-      </w:r>
-      <w:proofErr w:type="gramEnd"/>
-      <w:r>
-        <w:rPr>
-          <w:sz w:val="30"/>
-          <w:szCs w:val="30"/>
-          <w:lang w:val="en-US"/>
-        </w:rPr>
-        <w:t xml:space="preserve"> is to investigate how the patients PPV responds to different levels of patient effort. Thus, by combining the simulation of PS and </w:t>
-      </w:r>
-      <w:proofErr w:type="spellStart"/>
-      <w:r>
-        <w:rPr>
-          <w:sz w:val="30"/>
-          <w:szCs w:val="30"/>
-          <w:lang w:val="en-US"/>
-        </w:rPr>
-        <w:t>P</w:t>
-      </w:r>
-      <w:r>
-        <w:rPr>
-          <w:sz w:val="30"/>
-          <w:szCs w:val="30"/>
-          <w:vertAlign w:val="subscript"/>
-          <w:lang w:val="en-US"/>
-        </w:rPr>
-        <w:t>mus</w:t>
-      </w:r>
-      <w:proofErr w:type="spellEnd"/>
-      <w:r>
-        <w:rPr>
-          <w:sz w:val="30"/>
-          <w:szCs w:val="30"/>
-          <w:lang w:val="en-US"/>
-        </w:rPr>
-        <w:t xml:space="preserve"> over a respiratory cycle, it is possible to simulate how a given patient would respond in a variety of clinical situations.</w:t>
-      </w:r>
+        <w:t>In a clinical setting, the i</w:t>
+      </w:r>
+      <w:r>
+        <w:rPr>
+          <w:sz w:val="30"/>
+          <w:szCs w:val="30"/>
+          <w:lang w:val="en-US"/>
+        </w:rPr>
+        <w:t>nspiratory- and expiratory time can possibly be calibrated from</w:t>
+      </w:r>
+      <w:r>
+        <w:rPr>
+          <w:sz w:val="30"/>
+          <w:szCs w:val="30"/>
+          <w:lang w:val="en-US"/>
+        </w:rPr>
+        <w:t xml:space="preserve"> researching the patients respiratory pattern. </w:t>
+      </w:r>
+      <w:commentRangeStart w:id="10"/>
+      <w:r>
+        <w:rPr>
+          <w:sz w:val="30"/>
+          <w:szCs w:val="30"/>
+          <w:lang w:val="en-US"/>
+        </w:rPr>
+        <w:t xml:space="preserve">The inspiratory- and expiratory times are assumed to be normally distributed, </w:t>
+      </w:r>
+      <w:commentRangeEnd w:id="10"/>
+      <w:r>
+        <w:rPr>
+          <w:rStyle w:val="CommentReference"/>
+        </w:rPr>
+        <w:commentReference w:id="10"/>
+      </w:r>
+      <w:r>
+        <w:rPr>
+          <w:sz w:val="30"/>
+          <w:szCs w:val="30"/>
+          <w:lang w:val="en-US"/>
+        </w:rPr>
+        <w:t>and thus the set values will differ over the simulated respiratory cycle.</w:t>
+      </w:r>
+    </w:p>
+    <w:p>
+      <w:pPr>
+        <w:pStyle w:val="ListParagraph"/>
+        <w:rPr>
+          <w:sz w:val="30"/>
+          <w:szCs w:val="30"/>
+          <w:lang w:val="en-US"/>
+        </w:rPr>
+      </w:pPr>
     </w:p>
     <w:p>
       <w:pPr>
         <w:pStyle w:val="Subtitle"/>
         <w:jc w:val="center"/>
         <w:rPr>
-          <w:sz w:val="30"/>
-          <w:szCs w:val="30"/>
-          <w:lang w:val="en-US"/>
-        </w:rPr>
-      </w:pPr>
-      <w:r>
-        <w:rPr>
           <w:b/>
           <w:bCs/>
           <w:sz w:val="30"/>
           <w:szCs w:val="30"/>
           <w:lang w:val="en-US"/>
         </w:rPr>
-        <w:t>Inspiratory- and expiratory time</w:t>
-      </w:r>
-    </w:p>
-    <w:p>
-      <w:pPr>
-        <w:pStyle w:val="ListParagraph"/>
-        <w:rPr>
-          <w:sz w:val="30"/>
-          <w:szCs w:val="30"/>
-          <w:lang w:val="en-US"/>
-        </w:rPr>
-      </w:pPr>
-      <w:r>
-        <w:rPr>
-          <w:sz w:val="30"/>
-          <w:szCs w:val="30"/>
-          <w:lang w:val="en-US"/>
-        </w:rPr>
-        <w:t>In a clinical setting, the i</w:t>
-      </w:r>
-      <w:r>
-        <w:rPr>
-          <w:sz w:val="30"/>
-          <w:szCs w:val="30"/>
-          <w:lang w:val="en-US"/>
-        </w:rPr>
-        <w:t>nspiratory- and expiratory time can possibly be calibrated from</w:t>
-      </w:r>
-      <w:r>
-        <w:rPr>
-          <w:sz w:val="30"/>
-          <w:szCs w:val="30"/>
-          <w:lang w:val="en-US"/>
-        </w:rPr>
-        <w:t xml:space="preserve"> researching the </w:t>
-      </w:r>
-      <w:proofErr w:type="gramStart"/>
-      <w:r>
-        <w:rPr>
-          <w:sz w:val="30"/>
-          <w:szCs w:val="30"/>
-          <w:lang w:val="en-US"/>
-        </w:rPr>
-        <w:t>patients</w:t>
-      </w:r>
-      <w:proofErr w:type="gramEnd"/>
-      <w:r>
-        <w:rPr>
-          <w:sz w:val="30"/>
-          <w:szCs w:val="30"/>
-          <w:lang w:val="en-US"/>
-        </w:rPr>
-        <w:t xml:space="preserve"> respiratory pattern. </w:t>
-      </w:r>
-      <w:commentRangeStart w:id="10"/>
-      <w:r>
-        <w:rPr>
-          <w:sz w:val="30"/>
-          <w:szCs w:val="30"/>
-          <w:lang w:val="en-US"/>
-        </w:rPr>
-        <w:t xml:space="preserve">The inspiratory- and expiratory times are assumed to be normally distributed, </w:t>
-      </w:r>
-      <w:commentRangeEnd w:id="10"/>
-      <w:r>
-        <w:rPr>
-          <w:rStyle w:val="CommentReference"/>
-        </w:rPr>
-        <w:commentReference w:id="10"/>
-      </w:r>
-      <w:r>
-        <w:rPr>
-          <w:sz w:val="30"/>
-          <w:szCs w:val="30"/>
-          <w:lang w:val="en-US"/>
-        </w:rPr>
-        <w:t>and thus the set values will differ over the simulated respiratory cycle.</w:t>
-      </w:r>
-    </w:p>
-    <w:p>
-      <w:pPr>
-        <w:pStyle w:val="ListParagraph"/>
-        <w:rPr>
-          <w:sz w:val="30"/>
-          <w:szCs w:val="30"/>
-          <w:lang w:val="en-US"/>
-        </w:rPr>
-      </w:pPr>
-    </w:p>
-    <w:p>
-      <w:pPr>
-        <w:pStyle w:val="Subtitle"/>
-        <w:jc w:val="center"/>
+      </w:pPr>
+      <w:r>
         <w:rPr>
           <w:b/>
           <w:bCs/>
@@ -5321,16 +4868,18 @@
           <w:szCs w:val="30"/>
           <w:lang w:val="en-US"/>
         </w:rPr>
-      </w:pPr>
+        <w:t>P</w:t>
+      </w:r>
       <w:r>
         <w:rPr>
           <w:b/>
           <w:bCs/>
           <w:sz w:val="30"/>
           <w:szCs w:val="30"/>
-          <w:lang w:val="en-US"/>
-        </w:rPr>
-        <w:t>P</w:t>
+          <w:vertAlign w:val="subscript"/>
+          <w:lang w:val="en-US"/>
+        </w:rPr>
+        <w:t>pl</w:t>
       </w:r>
       <w:r>
         <w:rPr>
@@ -5338,6 +4887,32 @@
           <w:bCs/>
           <w:sz w:val="30"/>
           <w:szCs w:val="30"/>
+          <w:lang w:val="en-US"/>
+        </w:rPr>
+        <w:t xml:space="preserve"> setting</w:t>
+      </w:r>
+    </w:p>
+    <w:p>
+      <w:pPr>
+        <w:pStyle w:val="ListParagraph"/>
+        <w:rPr>
+          <w:sz w:val="30"/>
+          <w:szCs w:val="30"/>
+          <w:lang w:val="en-US"/>
+        </w:rPr>
+      </w:pPr>
+      <w:r>
+        <w:rPr>
+          <w:sz w:val="30"/>
+          <w:szCs w:val="30"/>
+          <w:lang w:val="en-US"/>
+        </w:rPr>
+        <w:t>For simulation purposes, P</w:t>
+      </w:r>
+      <w:r>
+        <w:rPr>
+          <w:sz w:val="30"/>
+          <w:szCs w:val="30"/>
           <w:vertAlign w:val="subscript"/>
           <w:lang w:val="en-US"/>
         </w:rPr>
@@ -5345,31 +4920,11 @@
       </w:r>
       <w:r>
         <w:rPr>
-          <w:b/>
-          <w:bCs/>
-          <w:sz w:val="30"/>
-          <w:szCs w:val="30"/>
-          <w:lang w:val="en-US"/>
-        </w:rPr>
-        <w:t xml:space="preserve"> setting</w:t>
-      </w:r>
-    </w:p>
-    <w:p>
-      <w:pPr>
-        <w:pStyle w:val="ListParagraph"/>
-        <w:rPr>
-          <w:sz w:val="30"/>
-          <w:szCs w:val="30"/>
-          <w:lang w:val="en-US"/>
-        </w:rPr>
-      </w:pPr>
-      <w:r>
-        <w:rPr>
-          <w:sz w:val="30"/>
-          <w:szCs w:val="30"/>
-          <w:lang w:val="en-US"/>
-        </w:rPr>
-        <w:t>For simulation purposes, P</w:t>
+          <w:sz w:val="30"/>
+          <w:szCs w:val="30"/>
+          <w:lang w:val="en-US"/>
+        </w:rPr>
+        <w:t xml:space="preserve"> is assumed to be within -3cmH</w:t>
       </w:r>
       <w:r>
         <w:rPr>
@@ -5378,6 +4933,40 @@
           <w:vertAlign w:val="subscript"/>
           <w:lang w:val="en-US"/>
         </w:rPr>
+        <w:t>2</w:t>
+      </w:r>
+      <w:r>
+        <w:rPr>
+          <w:sz w:val="30"/>
+          <w:szCs w:val="30"/>
+          <w:lang w:val="en-US"/>
+        </w:rPr>
+        <w:t>O and -5cmH</w:t>
+      </w:r>
+      <w:r>
+        <w:rPr>
+          <w:sz w:val="30"/>
+          <w:szCs w:val="30"/>
+          <w:vertAlign w:val="subscript"/>
+          <w:lang w:val="en-US"/>
+        </w:rPr>
+        <w:t>2</w:t>
+      </w:r>
+      <w:r>
+        <w:rPr>
+          <w:sz w:val="30"/>
+          <w:szCs w:val="30"/>
+          <w:lang w:val="en-US"/>
+        </w:rPr>
+        <w:t>O. However, since P</w:t>
+      </w:r>
+      <w:r>
+        <w:rPr>
+          <w:sz w:val="30"/>
+          <w:szCs w:val="30"/>
+          <w:vertAlign w:val="subscript"/>
+          <w:lang w:val="en-US"/>
+        </w:rPr>
         <w:t>pl</w:t>
       </w:r>
       <w:r>
@@ -5386,7 +4975,15 @@
           <w:szCs w:val="30"/>
           <w:lang w:val="en-US"/>
         </w:rPr>
-        <w:t xml:space="preserve"> is assumed to be within -3cmH</w:t>
+        <w:t xml:space="preserve"> at end-expiration can vary both inter- and intra patiently, and </w:t>
+      </w:r>
+      <w:r>
+        <w:rPr>
+          <w:sz w:val="30"/>
+          <w:szCs w:val="30"/>
+          <w:lang w:val="en-US"/>
+        </w:rPr>
+        <w:t>P</w:t>
       </w:r>
       <w:r>
         <w:rPr>
@@ -5395,40 +4992,6 @@
           <w:vertAlign w:val="subscript"/>
           <w:lang w:val="en-US"/>
         </w:rPr>
-        <w:t>2</w:t>
-      </w:r>
-      <w:r>
-        <w:rPr>
-          <w:sz w:val="30"/>
-          <w:szCs w:val="30"/>
-          <w:lang w:val="en-US"/>
-        </w:rPr>
-        <w:t>O and -5cmH</w:t>
-      </w:r>
-      <w:r>
-        <w:rPr>
-          <w:sz w:val="30"/>
-          <w:szCs w:val="30"/>
-          <w:vertAlign w:val="subscript"/>
-          <w:lang w:val="en-US"/>
-        </w:rPr>
-        <w:t>2</w:t>
-      </w:r>
-      <w:r>
-        <w:rPr>
-          <w:sz w:val="30"/>
-          <w:szCs w:val="30"/>
-          <w:lang w:val="en-US"/>
-        </w:rPr>
-        <w:t>O. However, since P</w:t>
-      </w:r>
-      <w:r>
-        <w:rPr>
-          <w:sz w:val="30"/>
-          <w:szCs w:val="30"/>
-          <w:vertAlign w:val="subscript"/>
-          <w:lang w:val="en-US"/>
-        </w:rPr>
         <w:t>pl</w:t>
       </w:r>
       <w:r>
@@ -5437,49 +5000,6 @@
           <w:szCs w:val="30"/>
           <w:lang w:val="en-US"/>
         </w:rPr>
-        <w:t xml:space="preserve"> at end-expiration can vary both inter- and </w:t>
-      </w:r>
-      <w:proofErr w:type="spellStart"/>
-      <w:r>
-        <w:rPr>
-          <w:sz w:val="30"/>
-          <w:szCs w:val="30"/>
-          <w:lang w:val="en-US"/>
-        </w:rPr>
-        <w:t>intra patiently</w:t>
-      </w:r>
-      <w:proofErr w:type="spellEnd"/>
-      <w:r>
-        <w:rPr>
-          <w:sz w:val="30"/>
-          <w:szCs w:val="30"/>
-          <w:lang w:val="en-US"/>
-        </w:rPr>
-        <w:t xml:space="preserve">, and </w:t>
-      </w:r>
-      <w:r>
-        <w:rPr>
-          <w:sz w:val="30"/>
-          <w:szCs w:val="30"/>
-          <w:lang w:val="en-US"/>
-        </w:rPr>
-        <w:t>P</w:t>
-      </w:r>
-      <w:r>
-        <w:rPr>
-          <w:sz w:val="30"/>
-          <w:szCs w:val="30"/>
-          <w:vertAlign w:val="subscript"/>
-          <w:lang w:val="en-US"/>
-        </w:rPr>
-        <w:t>pl</w:t>
-      </w:r>
-      <w:r>
-        <w:rPr>
-          <w:sz w:val="30"/>
-          <w:szCs w:val="30"/>
-          <w:lang w:val="en-US"/>
-        </w:rPr>
         <w:t xml:space="preserve"> is not uniform throughout the pleura, </w:t>
       </w:r>
       <w:r>
@@ -5496,25 +5016,7 @@
           <w:szCs w:val="30"/>
           <w:lang w:val="en-US"/>
         </w:rPr>
-        <w:t xml:space="preserve"> model allows for a </w:t>
-      </w:r>
-      <w:proofErr w:type="gramStart"/>
-      <w:r>
-        <w:rPr>
-          <w:sz w:val="30"/>
-          <w:szCs w:val="30"/>
-          <w:lang w:val="en-US"/>
-        </w:rPr>
-        <w:t>variation  of</w:t>
-      </w:r>
-      <w:proofErr w:type="gramEnd"/>
-      <w:r>
-        <w:rPr>
-          <w:sz w:val="30"/>
-          <w:szCs w:val="30"/>
-          <w:lang w:val="en-US"/>
-        </w:rPr>
-        <w:t xml:space="preserve"> this parameter in order to simulate the desired conditions.</w:t>
+        <w:t xml:space="preserve"> model allows for a variation  of this parameter in order to simulate the desired conditions.</w:t>
       </w:r>
     </w:p>
     <w:p>
@@ -5550,20 +5052,8 @@
           <w:szCs w:val="30"/>
           <w:lang w:val="en-US"/>
         </w:rPr>
-        <w:t xml:space="preserve">Calculate </w:t>
-      </w:r>
-      <w:proofErr w:type="gramStart"/>
-      <w:r>
-        <w:rPr>
-          <w:b/>
-          <w:bCs/>
-          <w:sz w:val="30"/>
-          <w:szCs w:val="30"/>
-          <w:lang w:val="en-US"/>
-        </w:rPr>
-        <w:t>flow</w:t>
-      </w:r>
-      <w:proofErr w:type="gramEnd"/>
+        <w:t>Calculate flow</w:t>
+      </w:r>
     </w:p>
     <w:p>
       <w:pPr>
@@ -5605,16 +5095,7 @@
           <w:szCs w:val="26"/>
           <w:lang w:val="en-US"/>
         </w:rPr>
-        <w:t xml:space="preserve"> and </w:t>
-      </w:r>
-      <w:proofErr w:type="spellStart"/>
-      <w:r>
-        <w:rPr>
-          <w:sz w:val="26"/>
-          <w:szCs w:val="26"/>
-          <w:lang w:val="en-US"/>
-        </w:rPr>
-        <w:t>P</w:t>
+        <w:t xml:space="preserve"> and P</w:t>
       </w:r>
       <w:r>
         <w:rPr>
@@ -5625,7 +5106,6 @@
         </w:rPr>
         <w:t>alv</w:t>
       </w:r>
-      <w:proofErr w:type="spellEnd"/>
       <w:r>
         <w:rPr>
           <w:sz w:val="26"/>
@@ -5790,17 +5270,7 @@
           <w:lang w:val="en-US"/>
         </w:rPr>
         <w:lastRenderedPageBreak/>
-        <w:t xml:space="preserve"> At end-expiration, </w:t>
-      </w:r>
-      <w:proofErr w:type="spellStart"/>
-      <w:r>
-        <w:rPr>
-          <w:iCs/>
-          <w:sz w:val="26"/>
-          <w:szCs w:val="26"/>
-          <w:lang w:val="en-US"/>
-        </w:rPr>
-        <w:t>P</w:t>
+        <w:t xml:space="preserve"> At end-expiration, P</w:t>
       </w:r>
       <w:r>
         <w:rPr>
@@ -5812,7 +5282,6 @@
         </w:rPr>
         <w:t>alv</w:t>
       </w:r>
-      <w:proofErr w:type="spellEnd"/>
       <w:r>
         <w:rPr>
           <w:iCs/>
@@ -5867,17 +5336,7 @@
           <w:szCs w:val="26"/>
           <w:lang w:val="en-US"/>
         </w:rPr>
-        <w:t xml:space="preserve"> and </w:t>
-      </w:r>
-      <w:proofErr w:type="spellStart"/>
-      <w:r>
-        <w:rPr>
-          <w:iCs/>
-          <w:sz w:val="26"/>
-          <w:szCs w:val="26"/>
-          <w:lang w:val="en-US"/>
-        </w:rPr>
-        <w:t>P</w:t>
+        <w:t xml:space="preserve"> and P</w:t>
       </w:r>
       <w:r>
         <w:rPr>
@@ -5889,7 +5348,6 @@
         </w:rPr>
         <w:t>alv</w:t>
       </w:r>
-      <w:proofErr w:type="spellEnd"/>
       <w:r>
         <w:rPr>
           <w:iCs/>
@@ -5958,7 +5416,6 @@
         </w:rPr>
         <w:t xml:space="preserve">Calculate </w:t>
       </w:r>
-      <w:proofErr w:type="spellStart"/>
       <w:r>
         <w:rPr>
           <w:b/>
@@ -5970,7 +5427,6 @@
         <w:t>Palv</w:t>
       </w:r>
       <w:commentRangeEnd w:id="11"/>
-      <w:proofErr w:type="spellEnd"/>
       <w:r>
         <w:rPr>
           <w:rStyle w:val="CommentReference"/>
@@ -6047,25 +5503,7 @@
           <w:szCs w:val="30"/>
           <w:lang w:val="en-US"/>
         </w:rPr>
-        <w:t xml:space="preserve">As air flows from the </w:t>
-      </w:r>
-      <w:proofErr w:type="gramStart"/>
-      <w:r>
-        <w:rPr>
-          <w:sz w:val="30"/>
-          <w:szCs w:val="30"/>
-          <w:lang w:val="en-US"/>
-        </w:rPr>
-        <w:t>ventilators</w:t>
-      </w:r>
-      <w:proofErr w:type="gramEnd"/>
-      <w:r>
-        <w:rPr>
-          <w:sz w:val="30"/>
-          <w:szCs w:val="30"/>
-          <w:lang w:val="en-US"/>
-        </w:rPr>
-        <w:t xml:space="preserve"> inspiratory line to the patient’s alveoli, the pressure changes. This change in pressure can be is modelled by the flow at every timestep, over the patients C</w:t>
+        <w:t>As air flows from the ventilators inspiratory line to the patient’s alveoli, the pressure changes. This change in pressure can be is modelled by the flow at every timestep, over the patients C</w:t>
       </w:r>
       <w:r>
         <w:rPr>
@@ -7340,7 +6778,6 @@
         </w:rPr>
         <w:t xml:space="preserve">pl </w:t>
       </w:r>
-      <w:proofErr w:type="gramStart"/>
       <w:r>
         <w:rPr>
           <w:rFonts w:cstheme="minorHAnsi"/>
@@ -7350,9 +6787,8 @@
           <w:shd w:val="clear" w:color="auto" w:fill="FFFFFF"/>
           <w:lang w:val="en-US"/>
         </w:rPr>
-        <w:t>as a result of</w:t>
-      </w:r>
-      <w:proofErr w:type="gramEnd"/>
+        <w:t xml:space="preserve">as a result of </w:t>
+      </w:r>
       <w:r>
         <w:rPr>
           <w:rFonts w:cstheme="minorHAnsi"/>
@@ -7360,9 +6796,8 @@
           <w:sz w:val="30"/>
           <w:szCs w:val="30"/>
           <w:shd w:val="clear" w:color="auto" w:fill="FFFFFF"/>
-          <w:lang w:val="en-US"/>
-        </w:rPr>
-        <w:t xml:space="preserve"> </w:t>
+        </w:rPr>
+        <w:t>Δ</w:t>
       </w:r>
       <w:r>
         <w:rPr>
@@ -7371,8 +6806,9 @@
           <w:sz w:val="30"/>
           <w:szCs w:val="30"/>
           <w:shd w:val="clear" w:color="auto" w:fill="FFFFFF"/>
-        </w:rPr>
-        <w:t>Δ</w:t>
+          <w:lang w:val="en-US"/>
+        </w:rPr>
+        <w:t>V</w:t>
       </w:r>
       <w:r>
         <w:rPr>
@@ -7381,9 +6817,10 @@
           <w:sz w:val="30"/>
           <w:szCs w:val="30"/>
           <w:shd w:val="clear" w:color="auto" w:fill="FFFFFF"/>
-          <w:lang w:val="en-US"/>
-        </w:rPr>
-        <w:t>V</w:t>
+          <w:vertAlign w:val="subscript"/>
+          <w:lang w:val="en-US"/>
+        </w:rPr>
+        <w:t xml:space="preserve">L </w:t>
       </w:r>
       <w:r>
         <w:rPr>
@@ -7392,10 +6829,9 @@
           <w:sz w:val="30"/>
           <w:szCs w:val="30"/>
           <w:shd w:val="clear" w:color="auto" w:fill="FFFFFF"/>
-          <w:vertAlign w:val="subscript"/>
-          <w:lang w:val="en-US"/>
-        </w:rPr>
-        <w:t xml:space="preserve">L </w:t>
+          <w:lang w:val="en-US"/>
+        </w:rPr>
+        <w:t xml:space="preserve">caused by </w:t>
       </w:r>
       <w:r>
         <w:rPr>
@@ -7404,9 +6840,8 @@
           <w:sz w:val="30"/>
           <w:szCs w:val="30"/>
           <w:shd w:val="clear" w:color="auto" w:fill="FFFFFF"/>
-          <w:lang w:val="en-US"/>
-        </w:rPr>
-        <w:t xml:space="preserve">caused by </w:t>
+        </w:rPr>
+        <w:t>Δ</w:t>
       </w:r>
       <w:r>
         <w:rPr>
@@ -7415,10 +6850,10 @@
           <w:sz w:val="30"/>
           <w:szCs w:val="30"/>
           <w:shd w:val="clear" w:color="auto" w:fill="FFFFFF"/>
-        </w:rPr>
-        <w:t>Δ</w:t>
-      </w:r>
-      <w:proofErr w:type="spellStart"/>
+          <w:lang w:val="en-US"/>
+        </w:rPr>
+        <w:t>P</w:t>
+      </w:r>
       <w:r>
         <w:rPr>
           <w:rFonts w:cstheme="minorHAnsi"/>
@@ -7426,23 +6861,11 @@
           <w:sz w:val="30"/>
           <w:szCs w:val="30"/>
           <w:shd w:val="clear" w:color="auto" w:fill="FFFFFF"/>
-          <w:lang w:val="en-US"/>
-        </w:rPr>
-        <w:t>P</w:t>
-      </w:r>
-      <w:r>
-        <w:rPr>
-          <w:rFonts w:cstheme="minorHAnsi"/>
-          <w:color w:val="202124"/>
-          <w:sz w:val="30"/>
-          <w:szCs w:val="30"/>
-          <w:shd w:val="clear" w:color="auto" w:fill="FFFFFF"/>
           <w:vertAlign w:val="subscript"/>
           <w:lang w:val="en-US"/>
         </w:rPr>
         <w:t>alv</w:t>
       </w:r>
-      <w:proofErr w:type="spellEnd"/>
       <w:r>
         <w:rPr>
           <w:rFonts w:cstheme="minorHAnsi"/>
@@ -7583,9 +7006,8 @@
           <w:shd w:val="clear" w:color="auto" w:fill="FFFFFF"/>
           <w:lang w:val="en-US"/>
         </w:rPr>
-        <w:t xml:space="preserve"> </w:t>
-      </w:r>
-      <w:proofErr w:type="gramStart"/>
+        <w:t xml:space="preserve"> as a result of </w:t>
+      </w:r>
       <w:r>
         <w:rPr>
           <w:rFonts w:cstheme="minorHAnsi"/>
@@ -7593,11 +7015,9 @@
           <w:sz w:val="30"/>
           <w:szCs w:val="30"/>
           <w:shd w:val="clear" w:color="auto" w:fill="FFFFFF"/>
-          <w:lang w:val="en-US"/>
-        </w:rPr>
-        <w:t>as a result of</w:t>
-      </w:r>
-      <w:proofErr w:type="gramEnd"/>
+        </w:rPr>
+        <w:t>Δ</w:t>
+      </w:r>
       <w:r>
         <w:rPr>
           <w:rFonts w:cstheme="minorHAnsi"/>
@@ -7607,7 +7027,7 @@
           <w:shd w:val="clear" w:color="auto" w:fill="FFFFFF"/>
           <w:lang w:val="en-US"/>
         </w:rPr>
-        <w:t xml:space="preserve"> </w:t>
+        <w:t>V</w:t>
       </w:r>
       <w:r>
         <w:rPr>
@@ -7616,10 +7036,11 @@
           <w:sz w:val="30"/>
           <w:szCs w:val="30"/>
           <w:shd w:val="clear" w:color="auto" w:fill="FFFFFF"/>
-        </w:rPr>
-        <w:t>Δ</w:t>
-      </w:r>
-      <w:proofErr w:type="spellStart"/>
+          <w:vertAlign w:val="subscript"/>
+          <w:lang w:val="en-US"/>
+        </w:rPr>
+        <w:t>pl</w:t>
+      </w:r>
       <w:r>
         <w:rPr>
           <w:rFonts w:cstheme="minorHAnsi"/>
@@ -7629,7 +7050,7 @@
           <w:shd w:val="clear" w:color="auto" w:fill="FFFFFF"/>
           <w:lang w:val="en-US"/>
         </w:rPr>
-        <w:t>V</w:t>
+        <w:t xml:space="preserve"> caused by respiratory muscle activation, P</w:t>
       </w:r>
       <w:r>
         <w:rPr>
@@ -7641,45 +7062,8 @@
           <w:vertAlign w:val="subscript"/>
           <w:lang w:val="en-US"/>
         </w:rPr>
-        <w:t>pl</w:t>
-      </w:r>
-      <w:proofErr w:type="spellEnd"/>
-      <w:r>
-        <w:rPr>
-          <w:rFonts w:cstheme="minorHAnsi"/>
-          <w:color w:val="202124"/>
-          <w:sz w:val="30"/>
-          <w:szCs w:val="30"/>
-          <w:shd w:val="clear" w:color="auto" w:fill="FFFFFF"/>
-          <w:lang w:val="en-US"/>
-        </w:rPr>
-        <w:t xml:space="preserve"> caused by respiratory muscle activation, </w:t>
-      </w:r>
-      <w:proofErr w:type="spellStart"/>
-      <w:r>
-        <w:rPr>
-          <w:rFonts w:cstheme="minorHAnsi"/>
-          <w:color w:val="202124"/>
-          <w:sz w:val="30"/>
-          <w:szCs w:val="30"/>
-          <w:shd w:val="clear" w:color="auto" w:fill="FFFFFF"/>
-          <w:lang w:val="en-US"/>
-        </w:rPr>
-        <w:t>P</w:t>
-      </w:r>
-      <w:r>
-        <w:rPr>
-          <w:rFonts w:cstheme="minorHAnsi"/>
-          <w:color w:val="202124"/>
-          <w:sz w:val="30"/>
-          <w:szCs w:val="30"/>
-          <w:shd w:val="clear" w:color="auto" w:fill="FFFFFF"/>
-          <w:vertAlign w:val="subscript"/>
-          <w:lang w:val="en-US"/>
-        </w:rPr>
         <w:t>mus</w:t>
       </w:r>
-      <w:proofErr w:type="spellEnd"/>
       <w:r>
         <w:rPr>
           <w:rFonts w:cstheme="minorHAnsi"/>
@@ -8212,25 +7596,7 @@
           <w:szCs w:val="30"/>
           <w:lang w:val="en-US"/>
         </w:rPr>
-        <w:t xml:space="preserve">These changes have correlate with several corresponding significant physiological effects within the heart. </w:t>
-      </w:r>
-      <w:proofErr w:type="gramStart"/>
-      <w:r>
-        <w:rPr>
-          <w:sz w:val="30"/>
-          <w:szCs w:val="30"/>
-          <w:lang w:val="en-US"/>
-        </w:rPr>
-        <w:t>All of</w:t>
-      </w:r>
-      <w:proofErr w:type="gramEnd"/>
-      <w:r>
-        <w:rPr>
-          <w:sz w:val="30"/>
-          <w:szCs w:val="30"/>
-          <w:lang w:val="en-US"/>
-        </w:rPr>
-        <w:t xml:space="preserve"> these changes are directly associated with changes in transmural pressures.</w:t>
+        <w:t>These changes have correlate with several corresponding significant physiological effects within the heart. All of these changes are directly associated with changes in transmural pressures.</w:t>
       </w:r>
     </w:p>
     <w:p>
@@ -8277,16 +7643,7 @@
           <w:szCs w:val="30"/>
           <w:lang w:val="en-US"/>
         </w:rPr>
-        <w:t xml:space="preserve"> correspond to changes in intrathoracic pressure (</w:t>
-      </w:r>
-      <w:proofErr w:type="spellStart"/>
-      <w:r>
-        <w:rPr>
-          <w:sz w:val="30"/>
-          <w:szCs w:val="30"/>
-          <w:lang w:val="en-US"/>
-        </w:rPr>
-        <w:t>P</w:t>
+        <w:t xml:space="preserve"> correspond to changes in intrathoracic pressure (P</w:t>
       </w:r>
       <w:r>
         <w:rPr>
@@ -8297,7 +7654,6 @@
         </w:rPr>
         <w:t>th</w:t>
       </w:r>
-      <w:proofErr w:type="spellEnd"/>
       <w:r>
         <w:rPr>
           <w:sz w:val="30"/>
@@ -8528,16 +7884,7 @@
           <w:lang w:val="en-US"/>
         </w:rPr>
         <w:lastRenderedPageBreak/>
-        <w:t xml:space="preserve">In the system of equations governing the model, </w:t>
-      </w:r>
-      <w:proofErr w:type="spellStart"/>
-      <w:r>
-        <w:rPr>
-          <w:sz w:val="30"/>
-          <w:szCs w:val="30"/>
-          <w:lang w:val="en-US"/>
-        </w:rPr>
-        <w:t>P</w:t>
+        <w:t>In the system of equations governing the model, P</w:t>
       </w:r>
       <w:r>
         <w:rPr>
@@ -8548,7 +7895,6 @@
         </w:rPr>
         <w:t>th</w:t>
       </w:r>
-      <w:proofErr w:type="spellEnd"/>
       <w:r>
         <w:rPr>
           <w:sz w:val="30"/>
@@ -8652,23 +7998,13 @@
         <w:t xml:space="preserve"> is based on the </w:t>
       </w:r>
       <w:commentRangeStart w:id="18"/>
-      <w:proofErr w:type="spellStart"/>
-      <w:r>
-        <w:rPr>
-          <w:sz w:val="30"/>
-          <w:szCs w:val="30"/>
-          <w:lang w:val="en-US"/>
-        </w:rPr>
-        <w:t>CircAdapt</w:t>
-      </w:r>
-      <w:proofErr w:type="spellEnd"/>
-      <w:r>
-        <w:rPr>
-          <w:sz w:val="30"/>
-          <w:szCs w:val="30"/>
-          <w:lang w:val="en-US"/>
-        </w:rPr>
-        <w:t xml:space="preserve"> model</w:t>
+      <w:r>
+        <w:rPr>
+          <w:sz w:val="30"/>
+          <w:szCs w:val="30"/>
+          <w:lang w:val="en-US"/>
+        </w:rPr>
+        <w:t>CircAdapt model</w:t>
       </w:r>
       <w:commentRangeEnd w:id="18"/>
       <w:r>
@@ -8683,43 +8019,7 @@
           <w:szCs w:val="30"/>
           <w:lang w:val="en-US"/>
         </w:rPr>
-        <w:t xml:space="preserve">. </w:t>
-      </w:r>
-      <w:proofErr w:type="spellStart"/>
-      <w:r>
-        <w:rPr>
-          <w:sz w:val="30"/>
-          <w:szCs w:val="30"/>
-          <w:lang w:val="en-US"/>
-        </w:rPr>
-        <w:t>CircAdapt</w:t>
-      </w:r>
-      <w:proofErr w:type="spellEnd"/>
-      <w:r>
-        <w:rPr>
-          <w:sz w:val="30"/>
-          <w:szCs w:val="30"/>
-          <w:lang w:val="en-US"/>
-        </w:rPr>
-        <w:t xml:space="preserve"> is a full heart model, </w:t>
-      </w:r>
-      <w:proofErr w:type="gramStart"/>
-      <w:r>
-        <w:rPr>
-          <w:sz w:val="30"/>
-          <w:szCs w:val="30"/>
-          <w:lang w:val="en-US"/>
-        </w:rPr>
-        <w:t>build</w:t>
-      </w:r>
-      <w:proofErr w:type="gramEnd"/>
-      <w:r>
-        <w:rPr>
-          <w:sz w:val="30"/>
-          <w:szCs w:val="30"/>
-          <w:lang w:val="en-US"/>
-        </w:rPr>
-        <w:t xml:space="preserve"> as a hierarchy of components</w:t>
+        <w:t>. CircAdapt is a full heart model, build as a hierarchy of components</w:t>
       </w:r>
       <w:r>
         <w:rPr>
@@ -8858,9 +8158,8 @@
           <w:szCs w:val="30"/>
           <w:lang w:val="en-US"/>
         </w:rPr>
-        <w:t xml:space="preserve">xamples of how the components of the </w:t>
-      </w:r>
-      <w:proofErr w:type="spellStart"/>
+        <w:t xml:space="preserve">xamples of how the components of the CircAdapt framework relate to </w:t>
+      </w:r>
       <w:r>
         <w:rPr>
           <w:i/>
@@ -8869,9 +8168,8 @@
           <w:szCs w:val="30"/>
           <w:lang w:val="en-US"/>
         </w:rPr>
-        <w:t>CircAdapt</w:t>
-      </w:r>
-      <w:proofErr w:type="spellEnd"/>
+        <w:t>the</w:t>
+      </w:r>
       <w:r>
         <w:rPr>
           <w:i/>
@@ -8880,7 +8178,7 @@
           <w:szCs w:val="30"/>
           <w:lang w:val="en-US"/>
         </w:rPr>
-        <w:t xml:space="preserve"> framework relate to </w:t>
+        <w:t xml:space="preserve"> CVS</w:t>
       </w:r>
       <w:r>
         <w:rPr>
@@ -8890,7 +8188,7 @@
           <w:szCs w:val="30"/>
           <w:lang w:val="en-US"/>
         </w:rPr>
-        <w:t>the</w:t>
+        <w:t xml:space="preserve">. ArtVen models the bloodflow between </w:t>
       </w:r>
       <w:r>
         <w:rPr>
@@ -8900,7 +8198,7 @@
           <w:szCs w:val="30"/>
           <w:lang w:val="en-US"/>
         </w:rPr>
-        <w:t xml:space="preserve"> CVS</w:t>
+        <w:t xml:space="preserve">arteries and veins. </w:t>
       </w:r>
       <w:r>
         <w:rPr>
@@ -8910,9 +8208,9 @@
           <w:szCs w:val="30"/>
           <w:lang w:val="en-US"/>
         </w:rPr>
-        <w:t xml:space="preserve">. </w:t>
-      </w:r>
-      <w:proofErr w:type="spellStart"/>
+        <w:lastRenderedPageBreak/>
+        <w:t xml:space="preserve">Tube0D models the pressure/volume relationships of </w:t>
+      </w:r>
       <w:r>
         <w:rPr>
           <w:i/>
@@ -8921,9 +8219,8 @@
           <w:szCs w:val="30"/>
           <w:lang w:val="en-US"/>
         </w:rPr>
-        <w:t>ArtVen</w:t>
-      </w:r>
-      <w:proofErr w:type="spellEnd"/>
+        <w:t xml:space="preserve">vessels. Valve models </w:t>
+      </w:r>
       <w:r>
         <w:rPr>
           <w:i/>
@@ -8932,9 +8229,8 @@
           <w:szCs w:val="30"/>
           <w:lang w:val="en-US"/>
         </w:rPr>
-        <w:t xml:space="preserve"> models the </w:t>
-      </w:r>
-      <w:proofErr w:type="spellStart"/>
+        <w:t xml:space="preserve">bloodflow between </w:t>
+      </w:r>
       <w:r>
         <w:rPr>
           <w:i/>
@@ -8943,9 +8239,8 @@
           <w:szCs w:val="30"/>
           <w:lang w:val="en-US"/>
         </w:rPr>
-        <w:t>bloodflow</w:t>
-      </w:r>
-      <w:proofErr w:type="spellEnd"/>
+        <w:t>compartments</w:t>
+      </w:r>
       <w:r>
         <w:rPr>
           <w:i/>
@@ -8954,7 +8249,7 @@
           <w:szCs w:val="30"/>
           <w:lang w:val="en-US"/>
         </w:rPr>
-        <w:t xml:space="preserve"> between </w:t>
+        <w:t xml:space="preserve"> of the</w:t>
       </w:r>
       <w:r>
         <w:rPr>
@@ -8964,7 +8259,7 @@
           <w:szCs w:val="30"/>
           <w:lang w:val="en-US"/>
         </w:rPr>
-        <w:t xml:space="preserve">arteries and veins. </w:t>
+        <w:t xml:space="preserve"> CVS.</w:t>
       </w:r>
       <w:r>
         <w:rPr>
@@ -8974,8 +8269,7 @@
           <w:szCs w:val="30"/>
           <w:lang w:val="en-US"/>
         </w:rPr>
-        <w:lastRenderedPageBreak/>
-        <w:t xml:space="preserve">Tube0D models the pressure/volume relationships of </w:t>
+        <w:t xml:space="preserve"> Wall contains the Patch module, and combined they model </w:t>
       </w:r>
       <w:r>
         <w:rPr>
@@ -8985,101 +8279,7 @@
           <w:szCs w:val="30"/>
           <w:lang w:val="en-US"/>
         </w:rPr>
-        <w:t xml:space="preserve">vessels. Valve models </w:t>
-      </w:r>
-      <w:proofErr w:type="spellStart"/>
-      <w:r>
-        <w:rPr>
-          <w:i/>
-          <w:iCs/>
-          <w:sz w:val="30"/>
-          <w:szCs w:val="30"/>
-          <w:lang w:val="en-US"/>
-        </w:rPr>
-        <w:t>bloodflow</w:t>
-      </w:r>
-      <w:proofErr w:type="spellEnd"/>
-      <w:r>
-        <w:rPr>
-          <w:i/>
-          <w:iCs/>
-          <w:sz w:val="30"/>
-          <w:szCs w:val="30"/>
-          <w:lang w:val="en-US"/>
-        </w:rPr>
-        <w:t xml:space="preserve"> between </w:t>
-      </w:r>
-      <w:r>
-        <w:rPr>
-          <w:i/>
-          <w:iCs/>
-          <w:sz w:val="30"/>
-          <w:szCs w:val="30"/>
-          <w:lang w:val="en-US"/>
-        </w:rPr>
-        <w:t>compartments</w:t>
-      </w:r>
-      <w:r>
-        <w:rPr>
-          <w:i/>
-          <w:iCs/>
-          <w:sz w:val="30"/>
-          <w:szCs w:val="30"/>
-          <w:lang w:val="en-US"/>
-        </w:rPr>
-        <w:t xml:space="preserve"> of the</w:t>
-      </w:r>
-      <w:r>
-        <w:rPr>
-          <w:i/>
-          <w:iCs/>
-          <w:sz w:val="30"/>
-          <w:szCs w:val="30"/>
-          <w:lang w:val="en-US"/>
-        </w:rPr>
-        <w:t xml:space="preserve"> CVS.</w:t>
-      </w:r>
-      <w:r>
-        <w:rPr>
-          <w:i/>
-          <w:iCs/>
-          <w:sz w:val="30"/>
-          <w:szCs w:val="30"/>
-          <w:lang w:val="en-US"/>
-        </w:rPr>
-        <w:t xml:space="preserve"> Wall contains the Patch module, and combined they model </w:t>
-      </w:r>
-      <w:r>
-        <w:rPr>
-          <w:i/>
-          <w:iCs/>
-          <w:sz w:val="30"/>
-          <w:szCs w:val="30"/>
-          <w:lang w:val="en-US"/>
-        </w:rPr>
-        <w:t xml:space="preserve">surface area and myocardial contraction of each compartment. Chamber models the atria. </w:t>
-      </w:r>
-      <w:proofErr w:type="spellStart"/>
-      <w:r>
-        <w:rPr>
-          <w:i/>
-          <w:iCs/>
-          <w:sz w:val="30"/>
-          <w:szCs w:val="30"/>
-          <w:lang w:val="en-US"/>
-        </w:rPr>
-        <w:t>TriSeg</w:t>
-      </w:r>
-      <w:proofErr w:type="spellEnd"/>
-      <w:r>
-        <w:rPr>
-          <w:i/>
-          <w:iCs/>
-          <w:sz w:val="30"/>
-          <w:szCs w:val="30"/>
-          <w:lang w:val="en-US"/>
-        </w:rPr>
-        <w:t xml:space="preserve"> models </w:t>
+        <w:t xml:space="preserve">surface area and myocardial contraction of each compartment. Chamber models the atria. TriSeg models </w:t>
       </w:r>
       <w:r>
         <w:rPr>
@@ -9803,16 +9003,7 @@
           <w:szCs w:val="30"/>
           <w:lang w:val="en-US"/>
         </w:rPr>
-        <w:t xml:space="preserve">Where T is wall tension, </w:t>
-      </w:r>
-      <w:proofErr w:type="gramStart"/>
-      <w:r>
-        <w:rPr>
-          <w:sz w:val="30"/>
-          <w:szCs w:val="30"/>
-          <w:lang w:val="en-US"/>
-        </w:rPr>
-        <w:t>A</w:t>
+        <w:t>Where T is wall tension, A</w:t>
       </w:r>
       <w:r>
         <w:rPr>
@@ -9823,7 +9014,6 @@
         </w:rPr>
         <w:t>m</w:t>
       </w:r>
-      <w:proofErr w:type="gramEnd"/>
       <w:r>
         <w:rPr>
           <w:sz w:val="30"/>
@@ -9847,25 +9037,7 @@
           <w:szCs w:val="30"/>
           <w:lang w:val="en-US"/>
         </w:rPr>
-        <w:t xml:space="preserve"> is the zero-tension </w:t>
-      </w:r>
-      <w:proofErr w:type="spellStart"/>
-      <w:r>
-        <w:rPr>
-          <w:sz w:val="30"/>
-          <w:szCs w:val="30"/>
-          <w:lang w:val="en-US"/>
-        </w:rPr>
-        <w:t>midwall</w:t>
-      </w:r>
-      <w:proofErr w:type="spellEnd"/>
-      <w:r>
-        <w:rPr>
-          <w:sz w:val="30"/>
-          <w:szCs w:val="30"/>
-          <w:lang w:val="en-US"/>
-        </w:rPr>
-        <w:t xml:space="preserve"> area.</w:t>
+        <w:t xml:space="preserve"> is the zero-tension midwall area.</w:t>
       </w:r>
     </w:p>
     <w:p>
@@ -9888,6 +9060,7 @@
     <w:p>
       <w:pPr>
         <w:rPr>
+          <w:rFonts w:eastAsiaTheme="minorEastAsia"/>
           <w:sz w:val="30"/>
           <w:szCs w:val="30"/>
           <w:lang w:val="en-US"/>
@@ -10014,6 +9187,49 @@
     </w:p>
     <w:p>
       <w:pPr>
+        <w:rPr>
+          <w:sz w:val="30"/>
+          <w:szCs w:val="30"/>
+          <w:lang w:val="en-US"/>
+        </w:rPr>
+      </w:pPr>
+      <w:r>
+        <w:rPr>
+          <w:sz w:val="30"/>
+          <w:szCs w:val="30"/>
+          <w:lang w:val="en-US"/>
+        </w:rPr>
+        <w:t>Where V</w:t>
+      </w:r>
+      <w:r>
+        <w:rPr>
+          <w:sz w:val="30"/>
+          <w:szCs w:val="30"/>
+          <w:vertAlign w:val="subscript"/>
+          <w:lang w:val="en-US"/>
+        </w:rPr>
+        <w:t>m</w:t>
+      </w:r>
+      <w:r>
+        <w:rPr>
+          <w:sz w:val="30"/>
+          <w:szCs w:val="30"/>
+          <w:lang w:val="en-US"/>
+        </w:rPr>
+        <w:t xml:space="preserve"> is the mid-wall volume.</w:t>
+      </w:r>
+    </w:p>
+    <w:p>
+      <w:pPr>
+        <w:rPr>
+          <w:sz w:val="30"/>
+          <w:szCs w:val="30"/>
+          <w:lang w:val="en-US"/>
+        </w:rPr>
+      </w:pPr>
+    </w:p>
+    <w:p>
+      <w:pPr>
         <w:pStyle w:val="Subtitle"/>
         <w:jc w:val="center"/>
         <w:rPr>
@@ -10022,72 +9238,6 @@
           <w:lang w:val="en-US"/>
         </w:rPr>
       </w:pPr>
-      <w:proofErr w:type="spellStart"/>
-      <w:r>
-        <w:rPr>
-          <w:sz w:val="30"/>
-          <w:szCs w:val="30"/>
-          <w:lang w:val="en-US"/>
-        </w:rPr>
-        <w:t>Triseg</w:t>
-      </w:r>
-      <w:proofErr w:type="spellEnd"/>
-    </w:p>
-    <w:p>
-      <w:pPr>
-        <w:rPr>
-          <w:sz w:val="30"/>
-          <w:szCs w:val="30"/>
-          <w:lang w:val="en-US"/>
-        </w:rPr>
-      </w:pPr>
-      <w:r>
-        <w:rPr>
-          <w:sz w:val="30"/>
-          <w:szCs w:val="30"/>
-          <w:lang w:val="en-US"/>
-        </w:rPr>
-        <w:t xml:space="preserve">Where </w:t>
-      </w:r>
-      <w:proofErr w:type="spellStart"/>
-      <w:r>
-        <w:rPr>
-          <w:sz w:val="30"/>
-          <w:szCs w:val="30"/>
-          <w:lang w:val="en-US"/>
-        </w:rPr>
-        <w:t>V</w:t>
-      </w:r>
-      <w:r>
-        <w:rPr>
-          <w:sz w:val="30"/>
-          <w:szCs w:val="30"/>
-          <w:vertAlign w:val="subscript"/>
-          <w:lang w:val="en-US"/>
-        </w:rPr>
-        <w:t>m</w:t>
-      </w:r>
-      <w:proofErr w:type="spellEnd"/>
-      <w:r>
-        <w:rPr>
-          <w:sz w:val="30"/>
-          <w:szCs w:val="30"/>
-          <w:lang w:val="en-US"/>
-        </w:rPr>
-        <w:t xml:space="preserve"> is the mid-wall volume.</w:t>
-      </w:r>
-    </w:p>
-    <w:p>
-      <w:pPr>
-        <w:pStyle w:val="Subtitle"/>
-        <w:jc w:val="center"/>
-        <w:rPr>
-          <w:sz w:val="30"/>
-          <w:szCs w:val="30"/>
-          <w:lang w:val="en-US"/>
-        </w:rPr>
-      </w:pPr>
-      <w:proofErr w:type="spellStart"/>
       <w:r>
         <w:rPr>
           <w:sz w:val="30"/>
@@ -10097,7 +9247,6 @@
         <w:lastRenderedPageBreak/>
         <w:t>TriSeg</w:t>
       </w:r>
-      <w:proofErr w:type="spellEnd"/>
     </w:p>
     <w:p>
       <w:pPr>
@@ -10114,25 +9263,7 @@
           <w:szCs w:val="30"/>
           <w:lang w:val="en-US"/>
         </w:rPr>
-        <w:t xml:space="preserve">The </w:t>
-      </w:r>
-      <w:proofErr w:type="spellStart"/>
-      <w:r>
-        <w:rPr>
-          <w:sz w:val="30"/>
-          <w:szCs w:val="30"/>
-          <w:lang w:val="en-US"/>
-        </w:rPr>
-        <w:t>TriSeg</w:t>
-      </w:r>
-      <w:proofErr w:type="spellEnd"/>
-      <w:r>
-        <w:rPr>
-          <w:sz w:val="30"/>
-          <w:szCs w:val="30"/>
-          <w:lang w:val="en-US"/>
-        </w:rPr>
-        <w:t xml:space="preserve"> component models the </w:t>
+        <w:t xml:space="preserve">The TriSeg component models the </w:t>
       </w:r>
       <w:r>
         <w:rPr>
@@ -10577,16 +9708,7 @@
           <w:szCs w:val="30"/>
           <w:lang w:val="en-US"/>
         </w:rPr>
-        <w:t xml:space="preserve">Where </w:t>
-      </w:r>
-      <w:proofErr w:type="spellStart"/>
-      <w:r>
-        <w:rPr>
-          <w:sz w:val="30"/>
-          <w:szCs w:val="30"/>
-          <w:lang w:val="en-US"/>
-        </w:rPr>
-        <w:t>V</w:t>
+        <w:t>Where V</w:t>
       </w:r>
       <w:r>
         <w:rPr>
@@ -10597,23 +9719,13 @@
         </w:rPr>
         <w:t>c</w:t>
       </w:r>
-      <w:proofErr w:type="spellEnd"/>
-      <w:r>
-        <w:rPr>
-          <w:sz w:val="30"/>
-          <w:szCs w:val="30"/>
-          <w:lang w:val="en-US"/>
-        </w:rPr>
-        <w:t xml:space="preserve"> is the volume of the cavity, </w:t>
-      </w:r>
-      <w:proofErr w:type="spellStart"/>
-      <w:r>
-        <w:rPr>
-          <w:sz w:val="30"/>
-          <w:szCs w:val="30"/>
-          <w:lang w:val="en-US"/>
-        </w:rPr>
-        <w:t>V</w:t>
+      <w:r>
+        <w:rPr>
+          <w:sz w:val="30"/>
+          <w:szCs w:val="30"/>
+          <w:lang w:val="en-US"/>
+        </w:rPr>
+        <w:t xml:space="preserve"> is the volume of the cavity, V</w:t>
       </w:r>
       <w:r>
         <w:rPr>
@@ -10624,41 +9736,13 @@
         </w:rPr>
         <w:t>w</w:t>
       </w:r>
-      <w:proofErr w:type="spellEnd"/>
-      <w:r>
-        <w:rPr>
-          <w:sz w:val="30"/>
-          <w:szCs w:val="30"/>
-          <w:lang w:val="en-US"/>
-        </w:rPr>
-        <w:t xml:space="preserve"> is the volume of the </w:t>
-      </w:r>
-      <w:proofErr w:type="spellStart"/>
-      <w:r>
-        <w:rPr>
-          <w:sz w:val="30"/>
-          <w:szCs w:val="30"/>
-          <w:lang w:val="en-US"/>
-        </w:rPr>
-        <w:t>midwall</w:t>
-      </w:r>
-      <w:proofErr w:type="spellEnd"/>
-      <w:r>
-        <w:rPr>
-          <w:sz w:val="30"/>
-          <w:szCs w:val="30"/>
-          <w:lang w:val="en-US"/>
-        </w:rPr>
-        <w:t xml:space="preserve">, and </w:t>
-      </w:r>
-      <w:proofErr w:type="spellStart"/>
-      <w:r>
-        <w:rPr>
-          <w:sz w:val="30"/>
-          <w:szCs w:val="30"/>
-          <w:lang w:val="en-US"/>
-        </w:rPr>
-        <w:t>V</w:t>
+      <w:r>
+        <w:rPr>
+          <w:sz w:val="30"/>
+          <w:szCs w:val="30"/>
+          <w:lang w:val="en-US"/>
+        </w:rPr>
+        <w:t xml:space="preserve"> is the volume of the midwall, and V</w:t>
       </w:r>
       <w:r>
         <w:rPr>
@@ -10667,17 +9751,7 @@
           <w:vertAlign w:val="subscript"/>
           <w:lang w:val="en-US"/>
         </w:rPr>
-        <w:t>wSeptal</w:t>
-      </w:r>
-      <w:proofErr w:type="spellEnd"/>
-      <w:r>
-        <w:rPr>
-          <w:sz w:val="30"/>
-          <w:szCs w:val="30"/>
-          <w:vertAlign w:val="subscript"/>
-          <w:lang w:val="en-US"/>
-        </w:rPr>
-        <w:t xml:space="preserve"> </w:t>
+        <w:t xml:space="preserve">wSeptal </w:t>
       </w:r>
       <w:r>
         <w:rPr>
@@ -10822,18 +9896,8 @@
           <w:szCs w:val="30"/>
           <w:lang w:val="en-US"/>
         </w:rPr>
-        <w:t xml:space="preserve"> of the </w:t>
-      </w:r>
-      <w:proofErr w:type="gramStart"/>
-      <w:r>
-        <w:rPr>
-          <w:sz w:val="30"/>
-          <w:szCs w:val="30"/>
-          <w:lang w:val="en-US"/>
-        </w:rPr>
-        <w:t>vessel</w:t>
-      </w:r>
-      <w:proofErr w:type="gramEnd"/>
+        <w:t xml:space="preserve"> of the vessel</w:t>
+      </w:r>
     </w:p>
     <w:p>
       <w:pPr>
@@ -10961,21 +10025,7 @@
         <w:rPr>
           <w:lang w:val="en-US"/>
         </w:rPr>
-        <w:t xml:space="preserve">Each </w:t>
-      </w:r>
-      <w:proofErr w:type="spellStart"/>
-      <w:r>
-        <w:rPr>
-          <w:lang w:val="en-US"/>
-        </w:rPr>
-        <w:t>sarcormere</w:t>
-      </w:r>
-      <w:proofErr w:type="spellEnd"/>
-      <w:r>
-        <w:rPr>
-          <w:lang w:val="en-US"/>
-        </w:rPr>
-        <w:t xml:space="preserve"> is modelled as </w:t>
+        <w:t xml:space="preserve">Each sarcormere is modelled as </w:t>
       </w:r>
       <w:r>
         <w:rPr>
@@ -11189,61 +10239,19 @@
         <w:rPr>
           <w:lang w:val="en-US"/>
         </w:rPr>
-        <w:t xml:space="preserve"> The Hill Contraction Model. Sarcomeres are modelled as a contractile element (CE), which </w:t>
-      </w:r>
-      <w:proofErr w:type="gramStart"/>
-      <w:r>
-        <w:rPr>
-          <w:lang w:val="en-US"/>
-        </w:rPr>
-        <w:t>pull  on</w:t>
-      </w:r>
-      <w:proofErr w:type="gramEnd"/>
-      <w:r>
-        <w:rPr>
-          <w:lang w:val="en-US"/>
-        </w:rPr>
-        <w:t xml:space="preserve"> a series elastic element (</w:t>
-      </w:r>
-      <w:r>
-        <w:rPr>
-          <w:lang w:val="en-US"/>
-        </w:rPr>
-        <w:t xml:space="preserve">SE). Examples of SE are tendons, </w:t>
-      </w:r>
-      <w:proofErr w:type="spellStart"/>
-      <w:r>
-        <w:rPr>
-          <w:lang w:val="en-US"/>
-        </w:rPr>
-        <w:t>apnoeurosis</w:t>
-      </w:r>
-      <w:proofErr w:type="spellEnd"/>
-      <w:r>
-        <w:rPr>
-          <w:lang w:val="en-US"/>
-        </w:rPr>
-        <w:t xml:space="preserve"> or the proteins of the extracellular matrix (ECM). In parallel with the SE, a parallel elastic element (</w:t>
-      </w:r>
-      <w:proofErr w:type="gramStart"/>
-      <w:r>
-        <w:rPr>
-          <w:lang w:val="en-US"/>
-        </w:rPr>
-        <w:t xml:space="preserve">PE) </w:t>
-      </w:r>
-      <w:r>
-        <w:rPr>
-          <w:lang w:val="en-US"/>
-        </w:rPr>
-        <w:t xml:space="preserve"> is</w:t>
-      </w:r>
-      <w:proofErr w:type="gramEnd"/>
-      <w:r>
-        <w:rPr>
-          <w:lang w:val="en-US"/>
-        </w:rPr>
-        <w:t xml:space="preserve"> passively pulled upon</w:t>
+        <w:t xml:space="preserve"> The Hill Contraction Model. Sarcomeres are modelled as a contractile element (CE), which pull  on a series elastic element (</w:t>
+      </w:r>
+      <w:r>
+        <w:rPr>
+          <w:lang w:val="en-US"/>
+        </w:rPr>
+        <w:t xml:space="preserve">SE). Examples of SE are tendons, apnoeurosis or the proteins of the extracellular matrix (ECM). In parallel with the SE, a parallel elastic element (PE) </w:t>
+      </w:r>
+      <w:r>
+        <w:rPr>
+          <w:lang w:val="en-US"/>
+        </w:rPr>
+        <w:t xml:space="preserve"> is passively pulled upon</w:t>
       </w:r>
       <w:r>
         <w:rPr>
@@ -11533,16 +10541,7 @@
           <w:szCs w:val="30"/>
           <w:lang w:val="en-US"/>
         </w:rPr>
-        <w:t xml:space="preserve">Where </w:t>
-      </w:r>
-      <w:proofErr w:type="spellStart"/>
-      <w:r>
-        <w:rPr>
-          <w:sz w:val="30"/>
-          <w:szCs w:val="30"/>
-          <w:lang w:val="en-US"/>
-        </w:rPr>
-        <w:t>v</w:t>
+        <w:t>Where v</w:t>
       </w:r>
       <w:r>
         <w:rPr>
@@ -11553,7 +10552,6 @@
         </w:rPr>
         <w:t>max</w:t>
       </w:r>
-      <w:proofErr w:type="spellEnd"/>
       <w:r>
         <w:rPr>
           <w:sz w:val="30"/>
@@ -11577,16 +10575,7 @@
           <w:szCs w:val="30"/>
           <w:lang w:val="en-US"/>
         </w:rPr>
-        <w:t xml:space="preserve"> the initial sarcomere length, </w:t>
-      </w:r>
-      <w:proofErr w:type="spellStart"/>
-      <w:r>
-        <w:rPr>
-          <w:sz w:val="30"/>
-          <w:szCs w:val="30"/>
-          <w:lang w:val="en-US"/>
-        </w:rPr>
-        <w:t>l</w:t>
+        <w:t xml:space="preserve"> the initial sarcomere length, l</w:t>
       </w:r>
       <w:r>
         <w:rPr>
@@ -11597,23 +10586,13 @@
         </w:rPr>
         <w:t>si</w:t>
       </w:r>
-      <w:proofErr w:type="spellEnd"/>
-      <w:r>
-        <w:rPr>
-          <w:sz w:val="30"/>
-          <w:szCs w:val="30"/>
-          <w:lang w:val="en-US"/>
-        </w:rPr>
-        <w:t xml:space="preserve"> the current sarcomere length and </w:t>
-      </w:r>
-      <w:proofErr w:type="spellStart"/>
-      <w:r>
-        <w:rPr>
-          <w:sz w:val="30"/>
-          <w:szCs w:val="30"/>
-          <w:lang w:val="en-US"/>
-        </w:rPr>
-        <w:t>l</w:t>
+      <w:r>
+        <w:rPr>
+          <w:sz w:val="30"/>
+          <w:szCs w:val="30"/>
+          <w:lang w:val="en-US"/>
+        </w:rPr>
+        <w:t xml:space="preserve"> the current sarcomere length and l</w:t>
       </w:r>
       <w:r>
         <w:rPr>
@@ -11624,7 +10603,6 @@
         </w:rPr>
         <w:t>se</w:t>
       </w:r>
-      <w:proofErr w:type="spellEnd"/>
       <w:r>
         <w:rPr>
           <w:sz w:val="30"/>
@@ -12167,27 +11145,36 @@
           <w:szCs w:val="30"/>
           <w:lang w:val="en-US"/>
         </w:rPr>
-        <w:t xml:space="preserve">(t) is the activation function, </w:t>
-      </w:r>
-      <w:proofErr w:type="gramStart"/>
+        <w:t>(t) is the activation function, C</w:t>
+      </w:r>
       <w:r>
         <w:rPr>
           <w:rFonts w:eastAsiaTheme="minorEastAsia"/>
           <w:sz w:val="30"/>
           <w:szCs w:val="30"/>
-          <w:lang w:val="en-US"/>
-        </w:rPr>
-        <w:t>C</w:t>
+          <w:vertAlign w:val="subscript"/>
+          <w:lang w:val="en-US"/>
+        </w:rPr>
+        <w:t>L</w:t>
       </w:r>
       <w:r>
         <w:rPr>
           <w:rFonts w:eastAsiaTheme="minorEastAsia"/>
           <w:sz w:val="30"/>
           <w:szCs w:val="30"/>
+          <w:lang w:val="en-US"/>
+        </w:rPr>
+        <w:t>(l</w:t>
+      </w:r>
+      <w:r>
+        <w:rPr>
+          <w:rFonts w:eastAsiaTheme="minorEastAsia"/>
+          <w:sz w:val="30"/>
+          <w:szCs w:val="30"/>
           <w:vertAlign w:val="subscript"/>
           <w:lang w:val="en-US"/>
         </w:rPr>
-        <w:t>L</w:t>
+        <w:t>si</w:t>
       </w:r>
       <w:r>
         <w:rPr>
@@ -12196,30 +11183,27 @@
           <w:szCs w:val="30"/>
           <w:lang w:val="en-US"/>
         </w:rPr>
-        <w:t>(</w:t>
-      </w:r>
-      <w:proofErr w:type="spellStart"/>
-      <w:proofErr w:type="gramEnd"/>
-      <w:r>
+        <w:t>) the crossbridge formation function and g(X) the decay function.</w:t>
+      </w:r>
+    </w:p>
+    <w:p>
+      <w:pPr>
         <w:rPr>
           <w:rFonts w:eastAsiaTheme="minorEastAsia"/>
           <w:sz w:val="30"/>
           <w:szCs w:val="30"/>
           <w:lang w:val="en-US"/>
         </w:rPr>
-        <w:t>l</w:t>
-      </w:r>
+      </w:pPr>
       <w:r>
         <w:rPr>
           <w:rFonts w:eastAsiaTheme="minorEastAsia"/>
           <w:sz w:val="30"/>
           <w:szCs w:val="30"/>
-          <w:vertAlign w:val="subscript"/>
-          <w:lang w:val="en-US"/>
-        </w:rPr>
-        <w:t>si</w:t>
-      </w:r>
-      <w:proofErr w:type="spellEnd"/>
+          <w:lang w:val="en-US"/>
+        </w:rPr>
+        <w:t xml:space="preserve">Eq 18 has two </w:t>
+      </w:r>
       <w:r>
         <w:rPr>
           <w:rFonts w:eastAsiaTheme="minorEastAsia"/>
@@ -12227,28 +11211,38 @@
           <w:szCs w:val="30"/>
           <w:lang w:val="en-US"/>
         </w:rPr>
-        <w:t>) the crossbridge formation function and g(X) the decay function.</w:t>
-      </w:r>
-    </w:p>
-    <w:p>
-      <w:pPr>
+        <w:t xml:space="preserve">function components. One describes the amount of </w:t>
+      </w:r>
+      <w:r>
         <w:rPr>
           <w:rFonts w:eastAsiaTheme="minorEastAsia"/>
           <w:sz w:val="30"/>
           <w:szCs w:val="30"/>
           <w:lang w:val="en-US"/>
         </w:rPr>
-      </w:pPr>
-    </w:p>
-    <w:p>
-      <w:pPr>
+        <w:t xml:space="preserve">cross bridges at a given time, the second component describes the decay of </w:t>
+      </w:r>
+      <w:r>
         <w:rPr>
           <w:rFonts w:eastAsiaTheme="minorEastAsia"/>
           <w:sz w:val="30"/>
           <w:szCs w:val="30"/>
           <w:lang w:val="en-US"/>
         </w:rPr>
-      </w:pPr>
+        <w:lastRenderedPageBreak/>
+        <w:t xml:space="preserve">cross bridges at the given time. The </w:t>
+      </w:r>
+      <m:oMath>
+        <m:r>
+          <w:rPr>
+            <w:rFonts w:ascii="Cambria Math" w:hAnsi="Cambria Math"/>
+            <w:sz w:val="30"/>
+            <w:szCs w:val="30"/>
+            <w:lang w:val="en-US"/>
+          </w:rPr>
+          <m:t>∆C</m:t>
+        </m:r>
+      </m:oMath>
       <w:r>
         <w:rPr>
           <w:rFonts w:eastAsiaTheme="minorEastAsia"/>
@@ -12256,330 +11250,33 @@
           <w:szCs w:val="30"/>
           <w:lang w:val="en-US"/>
         </w:rPr>
-        <w:t>Total active stress produced by the sarcomeres is governed by eq 19:</w:t>
-      </w:r>
-    </w:p>
-    <w:p>
-      <w:pPr>
-        <w:rPr>
-          <w:sz w:val="30"/>
-          <w:szCs w:val="30"/>
-          <w:lang w:val="en-US"/>
-        </w:rPr>
-      </w:pPr>
-      <m:oMathPara>
-        <m:oMath>
-          <m:sSub>
-            <m:sSubPr>
-              <m:ctrlPr>
-                <w:rPr>
-                  <w:rFonts w:ascii="Cambria Math" w:hAnsi="Cambria Math"/>
-                  <w:i/>
-                  <w:sz w:val="30"/>
-                  <w:szCs w:val="30"/>
-                  <w:lang w:val="en-US"/>
-                </w:rPr>
-              </m:ctrlPr>
-            </m:sSubPr>
-            <m:e>
-              <m:r>
-                <w:rPr>
-                  <w:rFonts w:ascii="Cambria Math" w:hAnsi="Cambria Math"/>
-                  <w:sz w:val="30"/>
-                  <w:szCs w:val="30"/>
-                  <w:lang w:val="en-US"/>
-                </w:rPr>
-                <m:t>σ</m:t>
-              </m:r>
-            </m:e>
-            <m:sub>
-              <m:r>
-                <w:rPr>
-                  <w:rFonts w:ascii="Cambria Math" w:hAnsi="Cambria Math"/>
-                  <w:sz w:val="30"/>
-                  <w:szCs w:val="30"/>
-                  <w:lang w:val="en-US"/>
-                </w:rPr>
-                <m:t>act</m:t>
-              </m:r>
-            </m:sub>
-          </m:sSub>
-          <m:r>
-            <w:rPr>
-              <w:rFonts w:ascii="Cambria Math" w:hAnsi="Cambria Math"/>
-              <w:sz w:val="30"/>
-              <w:szCs w:val="30"/>
-              <w:lang w:val="en-US"/>
-            </w:rPr>
-            <m:t xml:space="preserve">= </m:t>
-          </m:r>
-          <m:sSub>
-            <m:sSubPr>
-              <m:ctrlPr>
-                <w:rPr>
-                  <w:rFonts w:ascii="Cambria Math" w:hAnsi="Cambria Math"/>
-                  <w:i/>
-                  <w:sz w:val="30"/>
-                  <w:szCs w:val="30"/>
-                  <w:lang w:val="en-US"/>
-                </w:rPr>
-              </m:ctrlPr>
-            </m:sSubPr>
-            <m:e>
-              <m:r>
-                <w:rPr>
-                  <w:rFonts w:ascii="Cambria Math" w:hAnsi="Cambria Math"/>
-                  <w:sz w:val="30"/>
-                  <w:szCs w:val="30"/>
-                  <w:lang w:val="en-US"/>
-                </w:rPr>
-                <m:t>S</m:t>
-              </m:r>
-            </m:e>
-            <m:sub>
-              <m:r>
-                <w:rPr>
-                  <w:rFonts w:ascii="Cambria Math" w:hAnsi="Cambria Math"/>
-                  <w:sz w:val="30"/>
-                  <w:szCs w:val="30"/>
-                  <w:lang w:val="en-US"/>
-                </w:rPr>
-                <m:t>fact</m:t>
-              </m:r>
-            </m:sub>
-          </m:sSub>
-          <m:r>
-            <w:rPr>
-              <w:rFonts w:ascii="Cambria Math" w:hAnsi="Cambria Math"/>
-              <w:sz w:val="30"/>
-              <w:szCs w:val="30"/>
-              <w:lang w:val="en-US"/>
-            </w:rPr>
-            <m:t>*C*</m:t>
-          </m:r>
-          <m:d>
-            <m:dPr>
-              <m:ctrlPr>
-                <w:rPr>
-                  <w:rFonts w:ascii="Cambria Math" w:hAnsi="Cambria Math"/>
-                  <w:i/>
-                  <w:sz w:val="30"/>
-                  <w:szCs w:val="30"/>
-                  <w:lang w:val="en-US"/>
-                </w:rPr>
-              </m:ctrlPr>
-            </m:dPr>
-            <m:e>
-              <m:r>
-                <w:rPr>
-                  <w:rFonts w:ascii="Cambria Math" w:hAnsi="Cambria Math"/>
-                  <w:sz w:val="30"/>
-                  <w:szCs w:val="30"/>
-                  <w:lang w:val="en-US"/>
-                </w:rPr>
-                <m:t>1.51</m:t>
-              </m:r>
-              <m:f>
-                <m:fPr>
-                  <m:ctrlPr>
-                    <w:rPr>
-                      <w:rFonts w:ascii="Cambria Math" w:hAnsi="Cambria Math"/>
-                      <w:i/>
-                      <w:sz w:val="30"/>
-                      <w:szCs w:val="30"/>
-                      <w:lang w:val="en-US"/>
-                    </w:rPr>
-                  </m:ctrlPr>
-                </m:fPr>
-                <m:num>
-                  <m:sSub>
-                    <m:sSubPr>
-                      <m:ctrlPr>
-                        <w:rPr>
-                          <w:rFonts w:ascii="Cambria Math" w:hAnsi="Cambria Math"/>
-                          <w:i/>
-                          <w:sz w:val="30"/>
-                          <w:szCs w:val="30"/>
-                          <w:lang w:val="en-US"/>
-                        </w:rPr>
-                      </m:ctrlPr>
-                    </m:sSubPr>
-                    <m:e>
-                      <m:r>
-                        <w:rPr>
-                          <w:rFonts w:ascii="Cambria Math" w:hAnsi="Cambria Math"/>
-                          <w:sz w:val="30"/>
-                          <w:szCs w:val="30"/>
-                          <w:lang w:val="en-US"/>
-                        </w:rPr>
-                        <m:t>l</m:t>
-                      </m:r>
-                    </m:e>
-                    <m:sub>
-                      <m:r>
-                        <w:rPr>
-                          <w:rFonts w:ascii="Cambria Math" w:hAnsi="Cambria Math"/>
-                          <w:sz w:val="30"/>
-                          <w:szCs w:val="30"/>
-                          <w:lang w:val="en-US"/>
-                        </w:rPr>
-                        <m:t>si</m:t>
-                      </m:r>
-                    </m:sub>
-                  </m:sSub>
-                </m:num>
-                <m:den>
-                  <m:sSub>
-                    <m:sSubPr>
-                      <m:ctrlPr>
-                        <w:rPr>
-                          <w:rFonts w:ascii="Cambria Math" w:hAnsi="Cambria Math"/>
-                          <w:i/>
-                          <w:sz w:val="30"/>
-                          <w:szCs w:val="30"/>
-                          <w:lang w:val="en-US"/>
-                        </w:rPr>
-                      </m:ctrlPr>
-                    </m:sSubPr>
-                    <m:e>
-                      <m:r>
-                        <w:rPr>
-                          <w:rFonts w:ascii="Cambria Math" w:hAnsi="Cambria Math"/>
-                          <w:sz w:val="30"/>
-                          <w:szCs w:val="30"/>
-                          <w:lang w:val="en-US"/>
-                        </w:rPr>
-                        <m:t>l</m:t>
-                      </m:r>
-                    </m:e>
-                    <m:sub>
-                      <m:r>
-                        <w:rPr>
-                          <w:rFonts w:ascii="Cambria Math" w:hAnsi="Cambria Math"/>
-                          <w:sz w:val="30"/>
-                          <w:szCs w:val="30"/>
-                          <w:lang w:val="en-US"/>
-                        </w:rPr>
-                        <m:t>si0</m:t>
-                      </m:r>
-                    </m:sub>
-                  </m:sSub>
-                </m:den>
-              </m:f>
-              <m:r>
-                <w:rPr>
-                  <w:rFonts w:ascii="Cambria Math" w:hAnsi="Cambria Math"/>
-                  <w:sz w:val="30"/>
-                  <w:szCs w:val="30"/>
-                  <w:lang w:val="en-US"/>
-                </w:rPr>
-                <m:t>-1</m:t>
-              </m:r>
-            </m:e>
-          </m:d>
-          <m:r>
-            <w:rPr>
-              <w:rFonts w:ascii="Cambria Math" w:hAnsi="Cambria Math"/>
-              <w:sz w:val="30"/>
-              <w:szCs w:val="30"/>
-              <w:lang w:val="en-US"/>
-            </w:rPr>
-            <m:t>*</m:t>
-          </m:r>
-          <m:f>
-            <m:fPr>
-              <m:ctrlPr>
-                <w:rPr>
-                  <w:rFonts w:ascii="Cambria Math" w:hAnsi="Cambria Math"/>
-                  <w:i/>
-                  <w:sz w:val="30"/>
-                  <w:szCs w:val="30"/>
-                  <w:lang w:val="en-US"/>
-                </w:rPr>
-              </m:ctrlPr>
-            </m:fPr>
-            <m:num>
-              <m:sSub>
-                <m:sSubPr>
-                  <m:ctrlPr>
-                    <w:rPr>
-                      <w:rFonts w:ascii="Cambria Math" w:hAnsi="Cambria Math"/>
-                      <w:i/>
-                      <w:sz w:val="30"/>
-                      <w:szCs w:val="30"/>
-                      <w:lang w:val="en-US"/>
-                    </w:rPr>
-                  </m:ctrlPr>
-                </m:sSubPr>
-                <m:e>
-                  <m:r>
-                    <w:rPr>
-                      <w:rFonts w:ascii="Cambria Math" w:hAnsi="Cambria Math"/>
-                      <w:sz w:val="30"/>
-                      <w:szCs w:val="30"/>
-                      <w:lang w:val="en-US"/>
-                    </w:rPr>
-                    <m:t>l</m:t>
-                  </m:r>
-                </m:e>
-                <m:sub>
-                  <m:r>
-                    <w:rPr>
-                      <w:rFonts w:ascii="Cambria Math" w:hAnsi="Cambria Math"/>
-                      <w:sz w:val="30"/>
-                      <w:szCs w:val="30"/>
-                      <w:lang w:val="en-US"/>
-                    </w:rPr>
-                    <m:t>se</m:t>
-                  </m:r>
-                </m:sub>
-              </m:sSub>
-            </m:num>
-            <m:den>
-              <m:sSub>
-                <m:sSubPr>
-                  <m:ctrlPr>
-                    <w:rPr>
-                      <w:rFonts w:ascii="Cambria Math" w:hAnsi="Cambria Math"/>
-                      <w:i/>
-                      <w:sz w:val="30"/>
-                      <w:szCs w:val="30"/>
-                      <w:lang w:val="en-US"/>
-                    </w:rPr>
-                  </m:ctrlPr>
-                </m:sSubPr>
-                <m:e>
-                  <m:r>
-                    <w:rPr>
-                      <w:rFonts w:ascii="Cambria Math" w:hAnsi="Cambria Math"/>
-                      <w:sz w:val="30"/>
-                      <w:szCs w:val="30"/>
-                      <w:lang w:val="en-US"/>
-                    </w:rPr>
-                    <m:t>l</m:t>
-                  </m:r>
-                </m:e>
-                <m:sub>
-                  <m:r>
-                    <w:rPr>
-                      <w:rFonts w:ascii="Cambria Math" w:hAnsi="Cambria Math"/>
-                      <w:sz w:val="30"/>
-                      <w:szCs w:val="30"/>
-                      <w:lang w:val="en-US"/>
-                    </w:rPr>
-                    <m:t>se,iso</m:t>
-                  </m:r>
-                </m:sub>
-              </m:sSub>
-            </m:den>
-          </m:f>
-        </m:oMath>
-      </m:oMathPara>
+        <w:t xml:space="preserve"> is thus defined, by the </w:t>
+      </w:r>
+      <w:r>
+        <w:rPr>
+          <w:rFonts w:eastAsiaTheme="minorEastAsia"/>
+          <w:sz w:val="30"/>
+          <w:szCs w:val="30"/>
+          <w:lang w:val="en-US"/>
+        </w:rPr>
+        <w:t>change in cross-bridge formations vs. cross-bridge decays.</w:t>
+      </w:r>
+    </w:p>
+    <w:p>
+      <w:pPr>
+        <w:rPr>
+          <w:rFonts w:eastAsiaTheme="minorEastAsia"/>
+          <w:sz w:val="30"/>
+          <w:szCs w:val="30"/>
+          <w:lang w:val="en-US"/>
+        </w:rPr>
+      </w:pPr>
     </w:p>
     <w:p>
       <w:pPr>
         <w:rPr>
           <w:noProof/>
+          <w:lang w:val="en-US"/>
         </w:rPr>
       </w:pPr>
     </w:p>
@@ -12665,49 +11362,7 @@
         <w:rPr>
           <w:lang w:val="en-US"/>
         </w:rPr>
-        <w:t xml:space="preserve">Connectors are components allowing </w:t>
-      </w:r>
-      <w:proofErr w:type="spellStart"/>
-      <w:r>
-        <w:rPr>
-          <w:lang w:val="en-US"/>
-        </w:rPr>
-        <w:t>bloodflow</w:t>
-      </w:r>
-      <w:proofErr w:type="spellEnd"/>
-      <w:r>
-        <w:rPr>
-          <w:lang w:val="en-US"/>
-        </w:rPr>
-        <w:t xml:space="preserve"> between nodes. </w:t>
-      </w:r>
-      <w:proofErr w:type="spellStart"/>
-      <w:r>
-        <w:rPr>
-          <w:lang w:val="en-US"/>
-        </w:rPr>
-        <w:t>CircAdapt</w:t>
-      </w:r>
-      <w:proofErr w:type="spellEnd"/>
-      <w:r>
-        <w:rPr>
-          <w:lang w:val="en-US"/>
-        </w:rPr>
-        <w:t xml:space="preserve"> actively uses two types of connectors, the </w:t>
-      </w:r>
-      <w:proofErr w:type="spellStart"/>
-      <w:r>
-        <w:rPr>
-          <w:lang w:val="en-US"/>
-        </w:rPr>
-        <w:t>ArtVen</w:t>
-      </w:r>
-      <w:proofErr w:type="spellEnd"/>
-      <w:r>
-        <w:rPr>
-          <w:lang w:val="en-US"/>
-        </w:rPr>
-        <w:t xml:space="preserve"> and Valve components.</w:t>
+        <w:t>Connectors are components allowing bloodflow between nodes. CircAdapt actively uses two types of connectors, the ArtVen and Valve components.</w:t>
       </w:r>
     </w:p>
     <w:p>
@@ -12718,75 +11373,37 @@
           <w:lang w:val="en-US"/>
         </w:rPr>
       </w:pPr>
-      <w:proofErr w:type="spellStart"/>
       <w:r>
         <w:rPr>
           <w:lang w:val="en-US"/>
         </w:rPr>
         <w:t>ArtVen</w:t>
       </w:r>
-      <w:proofErr w:type="spellEnd"/>
-    </w:p>
-    <w:p>
-      <w:pPr>
-        <w:rPr>
-          <w:lang w:val="en-US"/>
-        </w:rPr>
-      </w:pPr>
-      <w:proofErr w:type="spellStart"/>
-      <w:r>
-        <w:rPr>
-          <w:lang w:val="en-US"/>
-        </w:rPr>
-        <w:t>ArtVen</w:t>
-      </w:r>
-      <w:proofErr w:type="spellEnd"/>
-      <w:r>
-        <w:rPr>
-          <w:lang w:val="en-US"/>
-        </w:rPr>
-        <w:t xml:space="preserve">, short for arteriovenous, models the </w:t>
-      </w:r>
-      <w:proofErr w:type="spellStart"/>
-      <w:r>
-        <w:rPr>
-          <w:lang w:val="en-US"/>
-        </w:rPr>
-        <w:t>bloodflow</w:t>
-      </w:r>
-      <w:proofErr w:type="spellEnd"/>
-      <w:r>
-        <w:rPr>
-          <w:lang w:val="en-US"/>
-        </w:rPr>
-        <w:t xml:space="preserve"> at the pulmonary- and systemic capillaries between the arteries and veins.</w:t>
-      </w:r>
-    </w:p>
-    <w:p>
-      <w:pPr>
-        <w:rPr>
-          <w:lang w:val="en-US"/>
-        </w:rPr>
-      </w:pPr>
-      <w:r>
-        <w:rPr>
-          <w:lang w:val="en-US"/>
-        </w:rPr>
-        <w:t xml:space="preserve">The </w:t>
-      </w:r>
-      <w:proofErr w:type="spellStart"/>
-      <w:r>
-        <w:rPr>
-          <w:lang w:val="en-US"/>
-        </w:rPr>
-        <w:t>bloodflow</w:t>
-      </w:r>
-      <w:proofErr w:type="spellEnd"/>
-      <w:r>
-        <w:rPr>
-          <w:lang w:val="en-US"/>
-        </w:rPr>
-        <w:t xml:space="preserve"> is governed by eq 20:</w:t>
+    </w:p>
+    <w:p>
+      <w:pPr>
+        <w:rPr>
+          <w:lang w:val="en-US"/>
+        </w:rPr>
+      </w:pPr>
+      <w:r>
+        <w:rPr>
+          <w:lang w:val="en-US"/>
+        </w:rPr>
+        <w:t>ArtVen, short for arteriovenous, models the bloodflow at the pulmonary- and systemic capillaries between the arteries and veins.</w:t>
+      </w:r>
+    </w:p>
+    <w:p>
+      <w:pPr>
+        <w:rPr>
+          <w:lang w:val="en-US"/>
+        </w:rPr>
+      </w:pPr>
+      <w:r>
+        <w:rPr>
+          <w:lang w:val="en-US"/>
+        </w:rPr>
+        <w:t>The bloodflow is governed by eq 20:</w:t>
       </w:r>
     </w:p>
     <w:p>
@@ -12803,6 +11420,7 @@
               <w:rFonts w:ascii="Cambria Math" w:hAnsi="Cambria Math"/>
               <w:lang w:val="en-US"/>
             </w:rPr>
+            <w:lastRenderedPageBreak/>
             <m:t>q=∆p*</m:t>
           </m:r>
           <m:sSub>
@@ -12957,7 +11575,6 @@
           <w:rFonts w:eastAsiaTheme="minorEastAsia"/>
           <w:lang w:val="en-US"/>
         </w:rPr>
-        <w:lastRenderedPageBreak/>
         <w:t xml:space="preserve">Where q is flow, </w:t>
       </w:r>
       <m:oMath>
@@ -12989,17 +11606,8 @@
           <w:rFonts w:eastAsiaTheme="minorEastAsia"/>
           <w:lang w:val="en-US"/>
         </w:rPr>
-        <w:t xml:space="preserve"> is initial flow and k is an exponent </w:t>
-      </w:r>
-      <w:proofErr w:type="gramStart"/>
-      <w:r>
-        <w:rPr>
-          <w:rFonts w:eastAsiaTheme="minorEastAsia"/>
-          <w:lang w:val="en-US"/>
-        </w:rPr>
-        <w:t>constant</w:t>
-      </w:r>
-      <w:proofErr w:type="gramEnd"/>
+        <w:t xml:space="preserve"> is initial flow and k is an exponent constant</w:t>
+      </w:r>
     </w:p>
     <w:p>
       <w:pPr>
@@ -13038,43 +11646,21 @@
         <w:rPr>
           <w:lang w:val="en-US"/>
         </w:rPr>
-        <w:t>model, the valve component is responsible for simulating the flow between the atrioventricular valves (</w:t>
-      </w:r>
-      <w:proofErr w:type="spellStart"/>
-      <w:r>
-        <w:rPr>
-          <w:lang w:val="en-US"/>
-        </w:rPr>
-        <w:t>mitralvalve</w:t>
-      </w:r>
-      <w:proofErr w:type="spellEnd"/>
-      <w:r>
-        <w:rPr>
-          <w:lang w:val="en-US"/>
-        </w:rPr>
-        <w:t xml:space="preserve"> and tricuspid valve), as well as the ventriculoarterial valves (aortic valve and pulmonary valve).</w:t>
-      </w:r>
-    </w:p>
-    <w:p>
-      <w:pPr>
-        <w:rPr>
-          <w:lang w:val="en-US"/>
-        </w:rPr>
-      </w:pPr>
-      <w:r>
-        <w:rPr>
-          <w:lang w:val="en-US"/>
-        </w:rPr>
-        <w:t xml:space="preserve">Flow through the valve is governed by the unsteady Bernoulli equation, described in eq </w:t>
-      </w:r>
-      <w:proofErr w:type="gramStart"/>
-      <w:r>
-        <w:rPr>
-          <w:lang w:val="en-US"/>
-        </w:rPr>
-        <w:t>21</w:t>
-      </w:r>
-      <w:proofErr w:type="gramEnd"/>
+        <w:t>model, the valve component is responsible for simulating the flow between the atrioventricular valves (mitralvalve and tricuspid valve), as well as the ventriculoarterial valves (aortic valve and pulmonary valve).</w:t>
+      </w:r>
+    </w:p>
+    <w:p>
+      <w:pPr>
+        <w:rPr>
+          <w:lang w:val="en-US"/>
+        </w:rPr>
+      </w:pPr>
+      <w:r>
+        <w:rPr>
+          <w:lang w:val="en-US"/>
+        </w:rPr>
+        <w:t>Flow through the valve is governed by the unsteady Bernoulli equation, described in eq 21</w:t>
+      </w:r>
     </w:p>
     <w:p>
       <w:pPr>
@@ -13499,15 +12085,7 @@
           <w:rFonts w:eastAsiaTheme="minorEastAsia"/>
           <w:lang w:val="en-US"/>
         </w:rPr>
-        <w:t xml:space="preserve"> being blood density, </w:t>
-      </w:r>
-      <w:proofErr w:type="spellStart"/>
-      <w:r>
-        <w:rPr>
-          <w:rFonts w:eastAsiaTheme="minorEastAsia"/>
-          <w:lang w:val="en-US"/>
-        </w:rPr>
-        <w:t>l</w:t>
+        <w:t xml:space="preserve"> being blood density, l</w:t>
       </w:r>
       <w:r>
         <w:rPr>
@@ -13517,7 +12095,6 @@
         </w:rPr>
         <w:t>valve</w:t>
       </w:r>
-      <w:proofErr w:type="spellEnd"/>
       <w:r>
         <w:rPr>
           <w:rFonts w:eastAsiaTheme="minorEastAsia"/>
@@ -13525,7 +12102,6 @@
         </w:rPr>
         <w:t xml:space="preserve"> being length of the valve, </w:t>
       </w:r>
-      <w:proofErr w:type="spellStart"/>
       <w:r>
         <w:rPr>
           <w:rFonts w:eastAsiaTheme="minorEastAsia"/>
@@ -13541,7 +12117,6 @@
         </w:rPr>
         <w:t>valve</w:t>
       </w:r>
-      <w:proofErr w:type="spellEnd"/>
       <w:r>
         <w:rPr>
           <w:rFonts w:eastAsiaTheme="minorEastAsia"/>
@@ -13595,16 +12170,8 @@
         <w:rPr>
           <w:lang w:val="en-US"/>
         </w:rPr>
-        <w:t xml:space="preserve">Gravity can be </w:t>
-      </w:r>
-      <w:proofErr w:type="gramStart"/>
-      <w:r>
-        <w:rPr>
-          <w:lang w:val="en-US"/>
-        </w:rPr>
-        <w:t>ignored</w:t>
-      </w:r>
-      <w:proofErr w:type="gramEnd"/>
+        <w:t>Gravity can be ignored</w:t>
+      </w:r>
     </w:p>
     <w:p>
       <w:pPr>
@@ -13659,16 +12226,8 @@
         <w:rPr>
           <w:lang w:val="en-US"/>
         </w:rPr>
-        <w:t xml:space="preserve">Velocity is estimated through flow divided by </w:t>
-      </w:r>
-      <w:proofErr w:type="gramStart"/>
-      <w:r>
-        <w:rPr>
-          <w:lang w:val="en-US"/>
-        </w:rPr>
-        <w:t>area</w:t>
-      </w:r>
-      <w:proofErr w:type="gramEnd"/>
+        <w:t>Velocity is estimated through flow divided by area</w:t>
+      </w:r>
     </w:p>
     <w:p>
       <w:pPr>
@@ -13685,16 +12244,8 @@
         <w:rPr>
           <w:lang w:val="en-US"/>
         </w:rPr>
-        <w:t xml:space="preserve">Flow entering the valve has all pressure-flow energy converted to kinetic </w:t>
-      </w:r>
-      <w:proofErr w:type="gramStart"/>
-      <w:r>
-        <w:rPr>
-          <w:lang w:val="en-US"/>
-        </w:rPr>
-        <w:t>energy</w:t>
-      </w:r>
-      <w:proofErr w:type="gramEnd"/>
+        <w:t>Flow entering the valve has all pressure-flow energy converted to kinetic energy</w:t>
+      </w:r>
     </w:p>
     <w:p>
       <w:pPr>
@@ -13717,16 +12268,8 @@
         <w:rPr>
           <w:lang w:val="en-US"/>
         </w:rPr>
-        <w:t xml:space="preserve">of energy from </w:t>
-      </w:r>
-      <w:proofErr w:type="gramStart"/>
-      <w:r>
-        <w:rPr>
-          <w:lang w:val="en-US"/>
-        </w:rPr>
-        <w:t>turbulence</w:t>
-      </w:r>
-      <w:proofErr w:type="gramEnd"/>
+        <w:t>of energy from turbulence</w:t>
+      </w:r>
     </w:p>
     <w:p>
       <w:pPr>

</xml_diff>